<commit_message>
Modified the Document for adding the Password Verification locally
</commit_message>
<xml_diff>
--- a/docs/Changes Made In CEGWEB.docx
+++ b/docs/Changes Made In CEGWEB.docx
@@ -631,6 +631,7 @@
       </w:r>
     </w:p>
     <w:p/>
+    <w:p/>
     <w:p>
       <w:r>
         <w:t>Application -&gt; Controllers-&gt;Logout.php</w:t>
@@ -1702,6 +1703,551 @@
           <w:lang w:eastAsia="en-IN"/>
         </w:rPr>
         <w:t>''</w:t>
+      </w:r>
+      <w:r>
+        <w:rPr>
+          <w:rFonts w:ascii="Consolas" w:eastAsia="Times New Roman" w:hAnsi="Consolas" w:cs="Consolas"/>
+          <w:color w:val="D4D4D4"/>
+          <w:sz w:val="21"/>
+          <w:szCs w:val="21"/>
+          <w:lang w:eastAsia="en-IN"/>
+        </w:rPr>
+        <w:t>);</w:t>
+      </w:r>
+    </w:p>
+    <w:p>
+      <w:proofErr w:type="spellStart"/>
+      <w:r>
+        <w:t>Schoolapi</w:t>
+      </w:r>
+      <w:proofErr w:type="spellEnd"/>
+      <w:r>
+        <w:t xml:space="preserve"> - &gt;</w:t>
+      </w:r>
+      <w:proofErr w:type="spellStart"/>
+      <w:r>
+        <w:t>src</w:t>
+      </w:r>
+      <w:proofErr w:type="spellEnd"/>
+      <w:r>
+        <w:t xml:space="preserve"> -&gt;</w:t>
+      </w:r>
+      <w:r>
+        <w:t>Model - &gt; student.php</w:t>
+      </w:r>
+    </w:p>
+    <w:p>
+      <w:pPr>
+        <w:shd w:val="clear" w:color="auto" w:fill="1E1E1E"/>
+        <w:spacing w:line="285" w:lineRule="atLeast"/>
+        <w:rPr>
+          <w:rFonts w:ascii="Consolas" w:eastAsia="Times New Roman" w:hAnsi="Consolas" w:cs="Consolas"/>
+          <w:color w:val="D4D4D4"/>
+          <w:sz w:val="21"/>
+          <w:szCs w:val="21"/>
+          <w:lang w:eastAsia="en-IN"/>
+        </w:rPr>
+      </w:pPr>
+      <w:r>
+        <w:t xml:space="preserve">Line 8 </w:t>
+      </w:r>
+      <w:r>
+        <w:rPr>
+          <w:rFonts w:ascii="Consolas" w:eastAsia="Times New Roman" w:hAnsi="Consolas" w:cs="Consolas"/>
+          <w:color w:val="569CD6"/>
+          <w:sz w:val="21"/>
+          <w:szCs w:val="21"/>
+          <w:lang w:eastAsia="en-IN"/>
+        </w:rPr>
+        <w:t>protected</w:t>
+      </w:r>
+      <w:r>
+        <w:rPr>
+          <w:rFonts w:ascii="Consolas" w:eastAsia="Times New Roman" w:hAnsi="Consolas" w:cs="Consolas"/>
+          <w:color w:val="D4D4D4"/>
+          <w:sz w:val="21"/>
+          <w:szCs w:val="21"/>
+          <w:lang w:eastAsia="en-IN"/>
+        </w:rPr>
+        <w:t xml:space="preserve"> </w:t>
+      </w:r>
+      <w:r>
+        <w:rPr>
+          <w:rFonts w:ascii="Consolas" w:eastAsia="Times New Roman" w:hAnsi="Consolas" w:cs="Consolas"/>
+          <w:color w:val="9CDCFE"/>
+          <w:sz w:val="21"/>
+          <w:szCs w:val="21"/>
+          <w:lang w:eastAsia="en-IN"/>
+        </w:rPr>
+        <w:t>$</w:t>
+      </w:r>
+      <w:proofErr w:type="spellStart"/>
+      <w:r>
+        <w:rPr>
+          <w:rFonts w:ascii="Consolas" w:eastAsia="Times New Roman" w:hAnsi="Consolas" w:cs="Consolas"/>
+          <w:color w:val="9CDCFE"/>
+          <w:sz w:val="21"/>
+          <w:szCs w:val="21"/>
+          <w:lang w:eastAsia="en-IN"/>
+        </w:rPr>
+        <w:t>fillable</w:t>
+      </w:r>
+      <w:proofErr w:type="spellEnd"/>
+      <w:r>
+        <w:rPr>
+          <w:rFonts w:ascii="Consolas" w:eastAsia="Times New Roman" w:hAnsi="Consolas" w:cs="Consolas"/>
+          <w:color w:val="D4D4D4"/>
+          <w:sz w:val="21"/>
+          <w:szCs w:val="21"/>
+          <w:lang w:eastAsia="en-IN"/>
+        </w:rPr>
+        <w:t xml:space="preserve"> = [</w:t>
+      </w:r>
+      <w:r>
+        <w:rPr>
+          <w:rFonts w:ascii="Consolas" w:eastAsia="Times New Roman" w:hAnsi="Consolas" w:cs="Consolas"/>
+          <w:color w:val="CE9178"/>
+          <w:sz w:val="21"/>
+          <w:szCs w:val="21"/>
+          <w:lang w:eastAsia="en-IN"/>
+        </w:rPr>
+        <w:t>'first_name'</w:t>
+      </w:r>
+      <w:r>
+        <w:rPr>
+          <w:rFonts w:ascii="Consolas" w:eastAsia="Times New Roman" w:hAnsi="Consolas" w:cs="Consolas"/>
+          <w:color w:val="D4D4D4"/>
+          <w:sz w:val="21"/>
+          <w:szCs w:val="21"/>
+          <w:lang w:eastAsia="en-IN"/>
+        </w:rPr>
+        <w:t>,</w:t>
+      </w:r>
+      <w:r>
+        <w:rPr>
+          <w:rFonts w:ascii="Consolas" w:eastAsia="Times New Roman" w:hAnsi="Consolas" w:cs="Consolas"/>
+          <w:color w:val="CE9178"/>
+          <w:sz w:val="21"/>
+          <w:szCs w:val="21"/>
+          <w:lang w:eastAsia="en-IN"/>
+        </w:rPr>
+        <w:t>'last_name'</w:t>
+      </w:r>
+      <w:r>
+        <w:rPr>
+          <w:rFonts w:ascii="Consolas" w:eastAsia="Times New Roman" w:hAnsi="Consolas" w:cs="Consolas"/>
+          <w:color w:val="D4D4D4"/>
+          <w:sz w:val="21"/>
+          <w:szCs w:val="21"/>
+          <w:lang w:eastAsia="en-IN"/>
+        </w:rPr>
+        <w:t>,</w:t>
+      </w:r>
+      <w:r>
+        <w:rPr>
+          <w:rFonts w:ascii="Consolas" w:eastAsia="Times New Roman" w:hAnsi="Consolas" w:cs="Consolas"/>
+          <w:color w:val="CE9178"/>
+          <w:sz w:val="21"/>
+          <w:szCs w:val="21"/>
+          <w:lang w:eastAsia="en-IN"/>
+        </w:rPr>
+        <w:t>'middle_name'</w:t>
+      </w:r>
+      <w:r>
+        <w:rPr>
+          <w:rFonts w:ascii="Consolas" w:eastAsia="Times New Roman" w:hAnsi="Consolas" w:cs="Consolas"/>
+          <w:color w:val="D4D4D4"/>
+          <w:sz w:val="21"/>
+          <w:szCs w:val="21"/>
+          <w:lang w:eastAsia="en-IN"/>
+        </w:rPr>
+        <w:t>,</w:t>
+      </w:r>
+      <w:r>
+        <w:rPr>
+          <w:rFonts w:ascii="Consolas" w:eastAsia="Times New Roman" w:hAnsi="Consolas" w:cs="Consolas"/>
+          <w:color w:val="CE9178"/>
+          <w:sz w:val="21"/>
+          <w:szCs w:val="21"/>
+          <w:lang w:eastAsia="en-IN"/>
+        </w:rPr>
+        <w:t>'email_id'</w:t>
+      </w:r>
+      <w:r>
+        <w:rPr>
+          <w:rFonts w:ascii="Consolas" w:eastAsia="Times New Roman" w:hAnsi="Consolas" w:cs="Consolas"/>
+          <w:color w:val="D4D4D4"/>
+          <w:sz w:val="21"/>
+          <w:szCs w:val="21"/>
+          <w:lang w:eastAsia="en-IN"/>
+        </w:rPr>
+        <w:t>,</w:t>
+      </w:r>
+      <w:r>
+        <w:rPr>
+          <w:rFonts w:ascii="Consolas" w:eastAsia="Times New Roman" w:hAnsi="Consolas" w:cs="Consolas"/>
+          <w:color w:val="CE9178"/>
+          <w:sz w:val="21"/>
+          <w:szCs w:val="21"/>
+          <w:lang w:eastAsia="en-IN"/>
+        </w:rPr>
+        <w:t>'dateOfBirth'</w:t>
+      </w:r>
+      <w:r>
+        <w:rPr>
+          <w:rFonts w:ascii="Consolas" w:eastAsia="Times New Roman" w:hAnsi="Consolas" w:cs="Consolas"/>
+          <w:color w:val="D4D4D4"/>
+          <w:sz w:val="21"/>
+          <w:szCs w:val="21"/>
+          <w:lang w:eastAsia="en-IN"/>
+        </w:rPr>
+        <w:t>,</w:t>
+      </w:r>
+      <w:r>
+        <w:rPr>
+          <w:rFonts w:ascii="Consolas" w:eastAsia="Times New Roman" w:hAnsi="Consolas" w:cs="Consolas"/>
+          <w:color w:val="CE9178"/>
+          <w:sz w:val="21"/>
+          <w:szCs w:val="21"/>
+          <w:lang w:eastAsia="en-IN"/>
+        </w:rPr>
+        <w:t>'username'</w:t>
+      </w:r>
+      <w:r>
+        <w:rPr>
+          <w:rFonts w:ascii="Consolas" w:eastAsia="Times New Roman" w:hAnsi="Consolas" w:cs="Consolas"/>
+          <w:color w:val="D4D4D4"/>
+          <w:sz w:val="21"/>
+          <w:szCs w:val="21"/>
+          <w:lang w:eastAsia="en-IN"/>
+        </w:rPr>
+        <w:t>,</w:t>
+      </w:r>
+      <w:r>
+        <w:rPr>
+          <w:rFonts w:ascii="Consolas" w:eastAsia="Times New Roman" w:hAnsi="Consolas" w:cs="Consolas"/>
+          <w:color w:val="CE9178"/>
+          <w:sz w:val="21"/>
+          <w:szCs w:val="21"/>
+          <w:lang w:eastAsia="en-IN"/>
+        </w:rPr>
+        <w:t>'status'</w:t>
+      </w:r>
+      <w:r>
+        <w:rPr>
+          <w:rFonts w:ascii="Consolas" w:eastAsia="Times New Roman" w:hAnsi="Consolas" w:cs="Consolas"/>
+          <w:color w:val="D4D4D4"/>
+          <w:sz w:val="21"/>
+          <w:szCs w:val="21"/>
+          <w:lang w:eastAsia="en-IN"/>
+        </w:rPr>
+        <w:t>,</w:t>
+      </w:r>
+      <w:r>
+        <w:rPr>
+          <w:rFonts w:ascii="Consolas" w:eastAsia="Times New Roman" w:hAnsi="Consolas" w:cs="Consolas"/>
+          <w:color w:val="CE9178"/>
+          <w:sz w:val="21"/>
+          <w:szCs w:val="21"/>
+          <w:lang w:eastAsia="en-IN"/>
+        </w:rPr>
+        <w:t>'password'</w:t>
+      </w:r>
+      <w:r>
+        <w:rPr>
+          <w:rFonts w:ascii="Consolas" w:eastAsia="Times New Roman" w:hAnsi="Consolas" w:cs="Consolas"/>
+          <w:color w:val="D4D4D4"/>
+          <w:sz w:val="21"/>
+          <w:szCs w:val="21"/>
+          <w:lang w:eastAsia="en-IN"/>
+        </w:rPr>
+        <w:t>];</w:t>
+      </w:r>
+    </w:p>
+    <w:p>
+      <w:proofErr w:type="spellStart"/>
+      <w:r>
+        <w:t>Schoolapi</w:t>
+      </w:r>
+      <w:proofErr w:type="spellEnd"/>
+      <w:r>
+        <w:t xml:space="preserve"> - &gt;</w:t>
+      </w:r>
+      <w:proofErr w:type="spellStart"/>
+      <w:r>
+        <w:t>src</w:t>
+      </w:r>
+      <w:proofErr w:type="spellEnd"/>
+      <w:r>
+        <w:t xml:space="preserve"> -&gt;api_v1.php</w:t>
+      </w:r>
+    </w:p>
+    <w:p>
+      <w:pPr>
+        <w:shd w:val="clear" w:color="auto" w:fill="1E1E1E"/>
+        <w:spacing w:line="285" w:lineRule="atLeast"/>
+        <w:rPr>
+          <w:rFonts w:ascii="Consolas" w:eastAsia="Times New Roman" w:hAnsi="Consolas" w:cs="Consolas"/>
+          <w:color w:val="D4D4D4"/>
+          <w:sz w:val="21"/>
+          <w:szCs w:val="21"/>
+          <w:lang w:eastAsia="en-IN"/>
+        </w:rPr>
+      </w:pPr>
+      <w:r>
+        <w:lastRenderedPageBreak/>
+        <w:t xml:space="preserve">Line 37 </w:t>
+      </w:r>
+      <w:r>
+        <w:rPr>
+          <w:rFonts w:ascii="Consolas" w:eastAsia="Times New Roman" w:hAnsi="Consolas" w:cs="Consolas"/>
+          <w:color w:val="CE9178"/>
+          <w:sz w:val="21"/>
+          <w:szCs w:val="21"/>
+          <w:lang w:eastAsia="en-IN"/>
+        </w:rPr>
+        <w:t>'password'</w:t>
+      </w:r>
+      <w:r>
+        <w:rPr>
+          <w:rFonts w:ascii="Consolas" w:eastAsia="Times New Roman" w:hAnsi="Consolas" w:cs="Consolas"/>
+          <w:color w:val="D4D4D4"/>
+          <w:sz w:val="21"/>
+          <w:szCs w:val="21"/>
+          <w:lang w:eastAsia="en-IN"/>
+        </w:rPr>
+        <w:t>=&gt;</w:t>
+      </w:r>
+      <w:r>
+        <w:rPr>
+          <w:rFonts w:ascii="Consolas" w:eastAsia="Times New Roman" w:hAnsi="Consolas" w:cs="Consolas"/>
+          <w:color w:val="CE9178"/>
+          <w:sz w:val="21"/>
+          <w:szCs w:val="21"/>
+          <w:lang w:eastAsia="en-IN"/>
+        </w:rPr>
+        <w:t>"welcome"</w:t>
+      </w:r>
+      <w:r>
+        <w:rPr>
+          <w:rFonts w:ascii="Consolas" w:eastAsia="Times New Roman" w:hAnsi="Consolas" w:cs="Consolas"/>
+          <w:color w:val="D4D4D4"/>
+          <w:sz w:val="21"/>
+          <w:szCs w:val="21"/>
+          <w:lang w:eastAsia="en-IN"/>
+        </w:rPr>
+        <w:t>,</w:t>
+      </w:r>
+    </w:p>
+    <w:p>
+      <w:r>
+        <w:t>Application -&gt; models -</w:t>
+      </w:r>
+      <w:proofErr w:type="gramStart"/>
+      <w:r>
+        <w:t xml:space="preserve">&gt;  </w:t>
+      </w:r>
+      <w:proofErr w:type="spellStart"/>
+      <w:r>
+        <w:t>ModelsUser</w:t>
+      </w:r>
+      <w:proofErr w:type="spellEnd"/>
+      <w:proofErr w:type="gramEnd"/>
+    </w:p>
+    <w:p>
+      <w:pPr>
+        <w:shd w:val="clear" w:color="auto" w:fill="1E1E1E"/>
+        <w:spacing w:line="285" w:lineRule="atLeast"/>
+        <w:rPr>
+          <w:rFonts w:ascii="Consolas" w:eastAsia="Times New Roman" w:hAnsi="Consolas" w:cs="Consolas"/>
+          <w:color w:val="D4D4D4"/>
+          <w:sz w:val="21"/>
+          <w:szCs w:val="21"/>
+          <w:lang w:eastAsia="en-IN"/>
+        </w:rPr>
+      </w:pPr>
+      <w:r>
+        <w:t xml:space="preserve">Line 12 </w:t>
+      </w:r>
+      <w:r>
+        <w:rPr>
+          <w:rFonts w:ascii="Consolas" w:eastAsia="Times New Roman" w:hAnsi="Consolas" w:cs="Consolas"/>
+          <w:color w:val="9CDCFE"/>
+          <w:sz w:val="21"/>
+          <w:szCs w:val="21"/>
+          <w:lang w:eastAsia="en-IN"/>
+        </w:rPr>
+        <w:t>$pass</w:t>
+      </w:r>
+      <w:r>
+        <w:rPr>
+          <w:rFonts w:ascii="Consolas" w:eastAsia="Times New Roman" w:hAnsi="Consolas" w:cs="Consolas"/>
+          <w:color w:val="D4D4D4"/>
+          <w:sz w:val="21"/>
+          <w:szCs w:val="21"/>
+          <w:lang w:eastAsia="en-IN"/>
+        </w:rPr>
+        <w:t xml:space="preserve"> = </w:t>
+      </w:r>
+      <w:r>
+        <w:rPr>
+          <w:rFonts w:ascii="Consolas" w:eastAsia="Times New Roman" w:hAnsi="Consolas" w:cs="Consolas"/>
+          <w:color w:val="9CDCFE"/>
+          <w:sz w:val="21"/>
+          <w:szCs w:val="21"/>
+          <w:lang w:eastAsia="en-IN"/>
+        </w:rPr>
+        <w:t>$</w:t>
+      </w:r>
+      <w:proofErr w:type="gramStart"/>
+      <w:r>
+        <w:rPr>
+          <w:rFonts w:ascii="Consolas" w:eastAsia="Times New Roman" w:hAnsi="Consolas" w:cs="Consolas"/>
+          <w:color w:val="9CDCFE"/>
+          <w:sz w:val="21"/>
+          <w:szCs w:val="21"/>
+          <w:lang w:eastAsia="en-IN"/>
+        </w:rPr>
+        <w:t>user</w:t>
+      </w:r>
+      <w:r>
+        <w:rPr>
+          <w:rFonts w:ascii="Consolas" w:eastAsia="Times New Roman" w:hAnsi="Consolas" w:cs="Consolas"/>
+          <w:color w:val="D4D4D4"/>
+          <w:sz w:val="21"/>
+          <w:szCs w:val="21"/>
+          <w:lang w:eastAsia="en-IN"/>
+        </w:rPr>
+        <w:t>[</w:t>
+      </w:r>
+      <w:proofErr w:type="gramEnd"/>
+      <w:r>
+        <w:rPr>
+          <w:rFonts w:ascii="Consolas" w:eastAsia="Times New Roman" w:hAnsi="Consolas" w:cs="Consolas"/>
+          <w:color w:val="CE9178"/>
+          <w:sz w:val="21"/>
+          <w:szCs w:val="21"/>
+          <w:lang w:eastAsia="en-IN"/>
+        </w:rPr>
+        <w:t>'password'</w:t>
+      </w:r>
+      <w:r>
+        <w:rPr>
+          <w:rFonts w:ascii="Consolas" w:eastAsia="Times New Roman" w:hAnsi="Consolas" w:cs="Consolas"/>
+          <w:color w:val="D4D4D4"/>
+          <w:sz w:val="21"/>
+          <w:szCs w:val="21"/>
+          <w:lang w:eastAsia="en-IN"/>
+        </w:rPr>
+        <w:t>];</w:t>
+      </w:r>
+    </w:p>
+    <w:p>
+      <w:pPr>
+        <w:shd w:val="clear" w:color="auto" w:fill="1E1E1E"/>
+        <w:spacing w:line="285" w:lineRule="atLeast"/>
+        <w:rPr>
+          <w:rFonts w:ascii="Consolas" w:eastAsia="Times New Roman" w:hAnsi="Consolas" w:cs="Consolas"/>
+          <w:color w:val="D4D4D4"/>
+          <w:sz w:val="21"/>
+          <w:szCs w:val="21"/>
+          <w:lang w:eastAsia="en-IN"/>
+        </w:rPr>
+      </w:pPr>
+      <w:r>
+        <w:t xml:space="preserve">Line 18 </w:t>
+      </w:r>
+      <w:r>
+        <w:rPr>
+          <w:rFonts w:ascii="Consolas" w:eastAsia="Times New Roman" w:hAnsi="Consolas" w:cs="Consolas"/>
+          <w:color w:val="569CD6"/>
+          <w:sz w:val="21"/>
+          <w:szCs w:val="21"/>
+          <w:lang w:eastAsia="en-IN"/>
+        </w:rPr>
+        <w:t>$this</w:t>
+      </w:r>
+      <w:r>
+        <w:rPr>
+          <w:rFonts w:ascii="Consolas" w:eastAsia="Times New Roman" w:hAnsi="Consolas" w:cs="Consolas"/>
+          <w:color w:val="D4D4D4"/>
+          <w:sz w:val="21"/>
+          <w:szCs w:val="21"/>
+          <w:lang w:eastAsia="en-IN"/>
+        </w:rPr>
+        <w:t>-&gt;</w:t>
+      </w:r>
+      <w:r>
+        <w:rPr>
+          <w:rFonts w:ascii="Consolas" w:eastAsia="Times New Roman" w:hAnsi="Consolas" w:cs="Consolas"/>
+          <w:color w:val="9CDCFE"/>
+          <w:sz w:val="21"/>
+          <w:szCs w:val="21"/>
+          <w:lang w:eastAsia="en-IN"/>
+        </w:rPr>
+        <w:t>db</w:t>
+      </w:r>
+      <w:r>
+        <w:rPr>
+          <w:rFonts w:ascii="Consolas" w:eastAsia="Times New Roman" w:hAnsi="Consolas" w:cs="Consolas"/>
+          <w:color w:val="D4D4D4"/>
+          <w:sz w:val="21"/>
+          <w:szCs w:val="21"/>
+          <w:lang w:eastAsia="en-IN"/>
+        </w:rPr>
+        <w:t>-&gt;</w:t>
+      </w:r>
+      <w:proofErr w:type="gramStart"/>
+      <w:r>
+        <w:rPr>
+          <w:rFonts w:ascii="Consolas" w:eastAsia="Times New Roman" w:hAnsi="Consolas" w:cs="Consolas"/>
+          <w:color w:val="DCDCAA"/>
+          <w:sz w:val="21"/>
+          <w:szCs w:val="21"/>
+          <w:lang w:eastAsia="en-IN"/>
+        </w:rPr>
+        <w:t>where</w:t>
+      </w:r>
+      <w:r>
+        <w:rPr>
+          <w:rFonts w:ascii="Consolas" w:eastAsia="Times New Roman" w:hAnsi="Consolas" w:cs="Consolas"/>
+          <w:color w:val="D4D4D4"/>
+          <w:sz w:val="21"/>
+          <w:szCs w:val="21"/>
+          <w:lang w:eastAsia="en-IN"/>
+        </w:rPr>
+        <w:t>(</w:t>
+      </w:r>
+      <w:proofErr w:type="gramEnd"/>
+      <w:r>
+        <w:rPr>
+          <w:rFonts w:ascii="Consolas" w:eastAsia="Times New Roman" w:hAnsi="Consolas" w:cs="Consolas"/>
+          <w:color w:val="CE9178"/>
+          <w:sz w:val="21"/>
+          <w:szCs w:val="21"/>
+          <w:lang w:eastAsia="en-IN"/>
+        </w:rPr>
+        <w:t>'password'</w:t>
+      </w:r>
+      <w:r>
+        <w:rPr>
+          <w:rFonts w:ascii="Consolas" w:eastAsia="Times New Roman" w:hAnsi="Consolas" w:cs="Consolas"/>
+          <w:color w:val="D4D4D4"/>
+          <w:sz w:val="21"/>
+          <w:szCs w:val="21"/>
+          <w:lang w:eastAsia="en-IN"/>
+        </w:rPr>
+        <w:t xml:space="preserve">, </w:t>
+      </w:r>
+      <w:r>
+        <w:rPr>
+          <w:rFonts w:ascii="Consolas" w:eastAsia="Times New Roman" w:hAnsi="Consolas" w:cs="Consolas"/>
+          <w:color w:val="9CDCFE"/>
+          <w:sz w:val="21"/>
+          <w:szCs w:val="21"/>
+          <w:lang w:eastAsia="en-IN"/>
+        </w:rPr>
+        <w:t>$pass</w:t>
       </w:r>
       <w:r>
         <w:rPr>

</xml_diff>

<commit_message>
Changes for the Event display and Favicon
</commit_message>
<xml_diff>
--- a/docs/Changes Made In CEGWEB.docx
+++ b/docs/Changes Made In CEGWEB.docx
@@ -33869,6 +33869,2724 @@
           <w:lang w:eastAsia="en-IN"/>
         </w:rPr>
         <w:t>&gt;</w:t>
+      </w:r>
+    </w:p>
+    <w:p>
+      <w:pPr>
+        <w:rPr>
+          <w:rFonts w:ascii="Consolas" w:eastAsia="Times New Roman" w:hAnsi="Consolas" w:cs="Consolas"/>
+          <w:sz w:val="21"/>
+          <w:szCs w:val="21"/>
+          <w:lang w:eastAsia="en-IN"/>
+        </w:rPr>
+      </w:pPr>
+    </w:p>
+    <w:p>
+      <w:pPr>
+        <w:rPr>
+          <w:rFonts w:ascii="Consolas" w:eastAsia="Times New Roman" w:hAnsi="Consolas" w:cs="Consolas"/>
+          <w:sz w:val="21"/>
+          <w:szCs w:val="21"/>
+          <w:lang w:eastAsia="en-IN"/>
+        </w:rPr>
+      </w:pPr>
+      <w:r>
+        <w:rPr>
+          <w:rFonts w:ascii="Consolas" w:eastAsia="Times New Roman" w:hAnsi="Consolas" w:cs="Consolas"/>
+          <w:sz w:val="21"/>
+          <w:szCs w:val="21"/>
+          <w:lang w:eastAsia="en-IN"/>
+        </w:rPr>
+        <w:t>Schoolapi-&gt;src-&gt;settings</w:t>
+      </w:r>
+    </w:p>
+    <w:p>
+      <w:pPr>
+        <w:rPr>
+          <w:rFonts w:ascii="Consolas" w:eastAsia="Times New Roman" w:hAnsi="Consolas" w:cs="Consolas"/>
+          <w:sz w:val="21"/>
+          <w:szCs w:val="21"/>
+          <w:lang w:eastAsia="en-IN"/>
+        </w:rPr>
+      </w:pPr>
+      <w:r>
+        <w:rPr>
+          <w:rFonts w:ascii="Consolas" w:eastAsia="Times New Roman" w:hAnsi="Consolas" w:cs="Consolas"/>
+          <w:sz w:val="21"/>
+          <w:szCs w:val="21"/>
+          <w:lang w:eastAsia="en-IN"/>
+        </w:rPr>
+        <w:t>Line 25 &amp; 26</w:t>
+      </w:r>
+    </w:p>
+    <w:p>
+      <w:pPr>
+        <w:shd w:val="clear" w:color="auto" w:fill="1E1E1E"/>
+        <w:spacing w:after="0" w:line="285" w:lineRule="atLeast"/>
+        <w:rPr>
+          <w:rFonts w:ascii="Consolas" w:eastAsia="Times New Roman" w:hAnsi="Consolas" w:cs="Consolas"/>
+          <w:color w:val="D4D4D4"/>
+          <w:sz w:val="21"/>
+          <w:szCs w:val="21"/>
+          <w:lang w:eastAsia="en-IN"/>
+        </w:rPr>
+      </w:pPr>
+      <w:r>
+        <w:rPr>
+          <w:rFonts w:ascii="Consolas" w:eastAsia="Times New Roman" w:hAnsi="Consolas" w:cs="Consolas"/>
+          <w:color w:val="D4D4D4"/>
+          <w:sz w:val="21"/>
+          <w:szCs w:val="21"/>
+          <w:lang w:eastAsia="en-IN"/>
+        </w:rPr>
+        <w:t xml:space="preserve">                    </w:t>
+      </w:r>
+      <w:r>
+        <w:rPr>
+          <w:rFonts w:ascii="Consolas" w:eastAsia="Times New Roman" w:hAnsi="Consolas" w:cs="Consolas"/>
+          <w:color w:val="DCDCAA"/>
+          <w:sz w:val="21"/>
+          <w:szCs w:val="21"/>
+          <w:lang w:eastAsia="en-IN"/>
+        </w:rPr>
+        <w:t>defined</w:t>
+      </w:r>
+      <w:r>
+        <w:rPr>
+          <w:rFonts w:ascii="Consolas" w:eastAsia="Times New Roman" w:hAnsi="Consolas" w:cs="Consolas"/>
+          <w:color w:val="D4D4D4"/>
+          <w:sz w:val="21"/>
+          <w:szCs w:val="21"/>
+          <w:lang w:eastAsia="en-IN"/>
+        </w:rPr>
+        <w:t>(</w:t>
+      </w:r>
+      <w:r>
+        <w:rPr>
+          <w:rFonts w:ascii="Consolas" w:eastAsia="Times New Roman" w:hAnsi="Consolas" w:cs="Consolas"/>
+          <w:color w:val="CE9178"/>
+          <w:sz w:val="21"/>
+          <w:szCs w:val="21"/>
+          <w:lang w:eastAsia="en-IN"/>
+        </w:rPr>
+        <w:t>'DB_USER'</w:t>
+      </w:r>
+      <w:r>
+        <w:rPr>
+          <w:rFonts w:ascii="Consolas" w:eastAsia="Times New Roman" w:hAnsi="Consolas" w:cs="Consolas"/>
+          <w:color w:val="D4D4D4"/>
+          <w:sz w:val="21"/>
+          <w:szCs w:val="21"/>
+          <w:lang w:eastAsia="en-IN"/>
+        </w:rPr>
+        <w:t xml:space="preserve">)      ? </w:t>
+      </w:r>
+      <w:r>
+        <w:rPr>
+          <w:rFonts w:ascii="Consolas" w:eastAsia="Times New Roman" w:hAnsi="Consolas" w:cs="Consolas"/>
+          <w:color w:val="569CD6"/>
+          <w:sz w:val="21"/>
+          <w:szCs w:val="21"/>
+          <w:lang w:eastAsia="en-IN"/>
+        </w:rPr>
+        <w:t>null</w:t>
+      </w:r>
+      <w:r>
+        <w:rPr>
+          <w:rFonts w:ascii="Consolas" w:eastAsia="Times New Roman" w:hAnsi="Consolas" w:cs="Consolas"/>
+          <w:color w:val="D4D4D4"/>
+          <w:sz w:val="21"/>
+          <w:szCs w:val="21"/>
+          <w:lang w:eastAsia="en-IN"/>
+        </w:rPr>
+        <w:t xml:space="preserve"> : </w:t>
+      </w:r>
+      <w:r>
+        <w:rPr>
+          <w:rFonts w:ascii="Consolas" w:eastAsia="Times New Roman" w:hAnsi="Consolas" w:cs="Consolas"/>
+          <w:color w:val="DCDCAA"/>
+          <w:sz w:val="21"/>
+          <w:szCs w:val="21"/>
+          <w:lang w:eastAsia="en-IN"/>
+        </w:rPr>
+        <w:t>define</w:t>
+      </w:r>
+      <w:r>
+        <w:rPr>
+          <w:rFonts w:ascii="Consolas" w:eastAsia="Times New Roman" w:hAnsi="Consolas" w:cs="Consolas"/>
+          <w:color w:val="D4D4D4"/>
+          <w:sz w:val="21"/>
+          <w:szCs w:val="21"/>
+          <w:lang w:eastAsia="en-IN"/>
+        </w:rPr>
+        <w:t>(</w:t>
+      </w:r>
+      <w:r>
+        <w:rPr>
+          <w:rFonts w:ascii="Consolas" w:eastAsia="Times New Roman" w:hAnsi="Consolas" w:cs="Consolas"/>
+          <w:color w:val="CE9178"/>
+          <w:sz w:val="21"/>
+          <w:szCs w:val="21"/>
+          <w:lang w:eastAsia="en-IN"/>
+        </w:rPr>
+        <w:t>'DB_USER'</w:t>
+      </w:r>
+      <w:r>
+        <w:rPr>
+          <w:rFonts w:ascii="Consolas" w:eastAsia="Times New Roman" w:hAnsi="Consolas" w:cs="Consolas"/>
+          <w:color w:val="D4D4D4"/>
+          <w:sz w:val="21"/>
+          <w:szCs w:val="21"/>
+          <w:lang w:eastAsia="en-IN"/>
+        </w:rPr>
+        <w:t xml:space="preserve">, </w:t>
+      </w:r>
+      <w:r>
+        <w:rPr>
+          <w:rFonts w:ascii="Consolas" w:eastAsia="Times New Roman" w:hAnsi="Consolas" w:cs="Consolas"/>
+          <w:color w:val="CE9178"/>
+          <w:sz w:val="21"/>
+          <w:szCs w:val="21"/>
+          <w:lang w:eastAsia="en-IN"/>
+        </w:rPr>
+        <w:t>'cegweb1'</w:t>
+      </w:r>
+      <w:r>
+        <w:rPr>
+          <w:rFonts w:ascii="Consolas" w:eastAsia="Times New Roman" w:hAnsi="Consolas" w:cs="Consolas"/>
+          <w:color w:val="D4D4D4"/>
+          <w:sz w:val="21"/>
+          <w:szCs w:val="21"/>
+          <w:lang w:eastAsia="en-IN"/>
+        </w:rPr>
+        <w:t>);</w:t>
+      </w:r>
+    </w:p>
+    <w:p>
+      <w:pPr>
+        <w:shd w:val="clear" w:color="auto" w:fill="1E1E1E"/>
+        <w:spacing w:after="0" w:line="285" w:lineRule="atLeast"/>
+        <w:rPr>
+          <w:rFonts w:ascii="Consolas" w:eastAsia="Times New Roman" w:hAnsi="Consolas" w:cs="Consolas"/>
+          <w:color w:val="D4D4D4"/>
+          <w:sz w:val="21"/>
+          <w:szCs w:val="21"/>
+          <w:lang w:eastAsia="en-IN"/>
+        </w:rPr>
+      </w:pPr>
+      <w:r>
+        <w:rPr>
+          <w:rFonts w:ascii="Consolas" w:eastAsia="Times New Roman" w:hAnsi="Consolas" w:cs="Consolas"/>
+          <w:color w:val="D4D4D4"/>
+          <w:sz w:val="21"/>
+          <w:szCs w:val="21"/>
+          <w:lang w:eastAsia="en-IN"/>
+        </w:rPr>
+        <w:t xml:space="preserve">                    </w:t>
+      </w:r>
+      <w:r>
+        <w:rPr>
+          <w:rFonts w:ascii="Consolas" w:eastAsia="Times New Roman" w:hAnsi="Consolas" w:cs="Consolas"/>
+          <w:color w:val="DCDCAA"/>
+          <w:sz w:val="21"/>
+          <w:szCs w:val="21"/>
+          <w:lang w:eastAsia="en-IN"/>
+        </w:rPr>
+        <w:t>defined</w:t>
+      </w:r>
+      <w:r>
+        <w:rPr>
+          <w:rFonts w:ascii="Consolas" w:eastAsia="Times New Roman" w:hAnsi="Consolas" w:cs="Consolas"/>
+          <w:color w:val="D4D4D4"/>
+          <w:sz w:val="21"/>
+          <w:szCs w:val="21"/>
+          <w:lang w:eastAsia="en-IN"/>
+        </w:rPr>
+        <w:t>(</w:t>
+      </w:r>
+      <w:r>
+        <w:rPr>
+          <w:rFonts w:ascii="Consolas" w:eastAsia="Times New Roman" w:hAnsi="Consolas" w:cs="Consolas"/>
+          <w:color w:val="CE9178"/>
+          <w:sz w:val="21"/>
+          <w:szCs w:val="21"/>
+          <w:lang w:eastAsia="en-IN"/>
+        </w:rPr>
+        <w:t>'DB_PASSWORD'</w:t>
+      </w:r>
+      <w:r>
+        <w:rPr>
+          <w:rFonts w:ascii="Consolas" w:eastAsia="Times New Roman" w:hAnsi="Consolas" w:cs="Consolas"/>
+          <w:color w:val="D4D4D4"/>
+          <w:sz w:val="21"/>
+          <w:szCs w:val="21"/>
+          <w:lang w:eastAsia="en-IN"/>
+        </w:rPr>
+        <w:t xml:space="preserve">)  ? </w:t>
+      </w:r>
+      <w:r>
+        <w:rPr>
+          <w:rFonts w:ascii="Consolas" w:eastAsia="Times New Roman" w:hAnsi="Consolas" w:cs="Consolas"/>
+          <w:color w:val="569CD6"/>
+          <w:sz w:val="21"/>
+          <w:szCs w:val="21"/>
+          <w:lang w:eastAsia="en-IN"/>
+        </w:rPr>
+        <w:t>null</w:t>
+      </w:r>
+      <w:r>
+        <w:rPr>
+          <w:rFonts w:ascii="Consolas" w:eastAsia="Times New Roman" w:hAnsi="Consolas" w:cs="Consolas"/>
+          <w:color w:val="D4D4D4"/>
+          <w:sz w:val="21"/>
+          <w:szCs w:val="21"/>
+          <w:lang w:eastAsia="en-IN"/>
+        </w:rPr>
+        <w:t xml:space="preserve"> : </w:t>
+      </w:r>
+      <w:r>
+        <w:rPr>
+          <w:rFonts w:ascii="Consolas" w:eastAsia="Times New Roman" w:hAnsi="Consolas" w:cs="Consolas"/>
+          <w:color w:val="DCDCAA"/>
+          <w:sz w:val="21"/>
+          <w:szCs w:val="21"/>
+          <w:lang w:eastAsia="en-IN"/>
+        </w:rPr>
+        <w:t>define</w:t>
+      </w:r>
+      <w:r>
+        <w:rPr>
+          <w:rFonts w:ascii="Consolas" w:eastAsia="Times New Roman" w:hAnsi="Consolas" w:cs="Consolas"/>
+          <w:color w:val="D4D4D4"/>
+          <w:sz w:val="21"/>
+          <w:szCs w:val="21"/>
+          <w:lang w:eastAsia="en-IN"/>
+        </w:rPr>
+        <w:t>(</w:t>
+      </w:r>
+      <w:r>
+        <w:rPr>
+          <w:rFonts w:ascii="Consolas" w:eastAsia="Times New Roman" w:hAnsi="Consolas" w:cs="Consolas"/>
+          <w:color w:val="CE9178"/>
+          <w:sz w:val="21"/>
+          <w:szCs w:val="21"/>
+          <w:lang w:eastAsia="en-IN"/>
+        </w:rPr>
+        <w:t>'DB_PASSWORD'</w:t>
+      </w:r>
+      <w:r>
+        <w:rPr>
+          <w:rFonts w:ascii="Consolas" w:eastAsia="Times New Roman" w:hAnsi="Consolas" w:cs="Consolas"/>
+          <w:color w:val="D4D4D4"/>
+          <w:sz w:val="21"/>
+          <w:szCs w:val="21"/>
+          <w:lang w:eastAsia="en-IN"/>
+        </w:rPr>
+        <w:t xml:space="preserve">, </w:t>
+      </w:r>
+      <w:r>
+        <w:rPr>
+          <w:rFonts w:ascii="Consolas" w:eastAsia="Times New Roman" w:hAnsi="Consolas" w:cs="Consolas"/>
+          <w:color w:val="CE9178"/>
+          <w:sz w:val="21"/>
+          <w:szCs w:val="21"/>
+          <w:lang w:eastAsia="en-IN"/>
+        </w:rPr>
+        <w:t>'cegweb123'</w:t>
+      </w:r>
+      <w:r>
+        <w:rPr>
+          <w:rFonts w:ascii="Consolas" w:eastAsia="Times New Roman" w:hAnsi="Consolas" w:cs="Consolas"/>
+          <w:color w:val="D4D4D4"/>
+          <w:sz w:val="21"/>
+          <w:szCs w:val="21"/>
+          <w:lang w:eastAsia="en-IN"/>
+        </w:rPr>
+        <w:t>);</w:t>
+      </w:r>
+    </w:p>
+    <w:p>
+      <w:pPr>
+        <w:rPr>
+          <w:rFonts w:ascii="Consolas" w:eastAsia="Times New Roman" w:hAnsi="Consolas" w:cs="Consolas"/>
+          <w:color w:val="DCDCAA"/>
+          <w:sz w:val="21"/>
+          <w:szCs w:val="21"/>
+          <w:lang w:eastAsia="en-IN"/>
+        </w:rPr>
+      </w:pPr>
+    </w:p>
+    <w:p>
+      <w:pPr>
+        <w:shd w:val="clear" w:color="auto" w:fill="1E1E1E"/>
+        <w:spacing w:after="0" w:line="285" w:lineRule="atLeast"/>
+        <w:rPr>
+          <w:rFonts w:ascii="Consolas" w:eastAsia="Times New Roman" w:hAnsi="Consolas" w:cs="Consolas"/>
+          <w:color w:val="D4D4D4"/>
+          <w:sz w:val="21"/>
+          <w:szCs w:val="21"/>
+          <w:lang w:eastAsia="en-IN"/>
+        </w:rPr>
+      </w:pPr>
+      <w:r>
+        <w:rPr>
+          <w:rFonts w:ascii="Consolas" w:eastAsia="Times New Roman" w:hAnsi="Consolas" w:cs="Consolas"/>
+          <w:color w:val="C586C0"/>
+          <w:sz w:val="21"/>
+          <w:szCs w:val="21"/>
+          <w:lang w:eastAsia="en-IN"/>
+        </w:rPr>
+        <w:t>case</w:t>
+      </w:r>
+      <w:r>
+        <w:rPr>
+          <w:rFonts w:ascii="Consolas" w:eastAsia="Times New Roman" w:hAnsi="Consolas" w:cs="Consolas"/>
+          <w:color w:val="D4D4D4"/>
+          <w:sz w:val="21"/>
+          <w:szCs w:val="21"/>
+          <w:lang w:eastAsia="en-IN"/>
+        </w:rPr>
+        <w:t xml:space="preserve"> </w:t>
+      </w:r>
+      <w:r>
+        <w:rPr>
+          <w:rFonts w:ascii="Consolas" w:eastAsia="Times New Roman" w:hAnsi="Consolas" w:cs="Consolas"/>
+          <w:color w:val="CE9178"/>
+          <w:sz w:val="21"/>
+          <w:szCs w:val="21"/>
+          <w:lang w:eastAsia="en-IN"/>
+        </w:rPr>
+        <w:t>'testing'</w:t>
+      </w:r>
+      <w:r>
+        <w:rPr>
+          <w:rFonts w:ascii="Consolas" w:eastAsia="Times New Roman" w:hAnsi="Consolas" w:cs="Consolas"/>
+          <w:color w:val="D4D4D4"/>
+          <w:sz w:val="21"/>
+          <w:szCs w:val="21"/>
+          <w:lang w:eastAsia="en-IN"/>
+        </w:rPr>
+        <w:t>:</w:t>
+      </w:r>
+    </w:p>
+    <w:p>
+      <w:pPr>
+        <w:shd w:val="clear" w:color="auto" w:fill="1E1E1E"/>
+        <w:spacing w:after="0" w:line="285" w:lineRule="atLeast"/>
+        <w:rPr>
+          <w:rFonts w:ascii="Consolas" w:eastAsia="Times New Roman" w:hAnsi="Consolas" w:cs="Consolas"/>
+          <w:color w:val="D4D4D4"/>
+          <w:sz w:val="21"/>
+          <w:szCs w:val="21"/>
+          <w:lang w:eastAsia="en-IN"/>
+        </w:rPr>
+      </w:pPr>
+      <w:r>
+        <w:rPr>
+          <w:rFonts w:ascii="Consolas" w:eastAsia="Times New Roman" w:hAnsi="Consolas" w:cs="Consolas"/>
+          <w:color w:val="D4D4D4"/>
+          <w:sz w:val="21"/>
+          <w:szCs w:val="21"/>
+          <w:lang w:eastAsia="en-IN"/>
+        </w:rPr>
+        <w:t xml:space="preserve">                    </w:t>
+      </w:r>
+      <w:r>
+        <w:rPr>
+          <w:rFonts w:ascii="Consolas" w:eastAsia="Times New Roman" w:hAnsi="Consolas" w:cs="Consolas"/>
+          <w:color w:val="DCDCAA"/>
+          <w:sz w:val="21"/>
+          <w:szCs w:val="21"/>
+          <w:lang w:eastAsia="en-IN"/>
+        </w:rPr>
+        <w:t>defined</w:t>
+      </w:r>
+      <w:r>
+        <w:rPr>
+          <w:rFonts w:ascii="Consolas" w:eastAsia="Times New Roman" w:hAnsi="Consolas" w:cs="Consolas"/>
+          <w:color w:val="D4D4D4"/>
+          <w:sz w:val="21"/>
+          <w:szCs w:val="21"/>
+          <w:lang w:eastAsia="en-IN"/>
+        </w:rPr>
+        <w:t>(</w:t>
+      </w:r>
+      <w:r>
+        <w:rPr>
+          <w:rFonts w:ascii="Consolas" w:eastAsia="Times New Roman" w:hAnsi="Consolas" w:cs="Consolas"/>
+          <w:color w:val="CE9178"/>
+          <w:sz w:val="21"/>
+          <w:szCs w:val="21"/>
+          <w:lang w:eastAsia="en-IN"/>
+        </w:rPr>
+        <w:t>'DB_HOST'</w:t>
+      </w:r>
+      <w:r>
+        <w:rPr>
+          <w:rFonts w:ascii="Consolas" w:eastAsia="Times New Roman" w:hAnsi="Consolas" w:cs="Consolas"/>
+          <w:color w:val="D4D4D4"/>
+          <w:sz w:val="21"/>
+          <w:szCs w:val="21"/>
+          <w:lang w:eastAsia="en-IN"/>
+        </w:rPr>
+        <w:t xml:space="preserve">)      ? </w:t>
+      </w:r>
+      <w:r>
+        <w:rPr>
+          <w:rFonts w:ascii="Consolas" w:eastAsia="Times New Roman" w:hAnsi="Consolas" w:cs="Consolas"/>
+          <w:color w:val="569CD6"/>
+          <w:sz w:val="21"/>
+          <w:szCs w:val="21"/>
+          <w:lang w:eastAsia="en-IN"/>
+        </w:rPr>
+        <w:t>null</w:t>
+      </w:r>
+      <w:r>
+        <w:rPr>
+          <w:rFonts w:ascii="Consolas" w:eastAsia="Times New Roman" w:hAnsi="Consolas" w:cs="Consolas"/>
+          <w:color w:val="D4D4D4"/>
+          <w:sz w:val="21"/>
+          <w:szCs w:val="21"/>
+          <w:lang w:eastAsia="en-IN"/>
+        </w:rPr>
+        <w:t xml:space="preserve"> : </w:t>
+      </w:r>
+      <w:r>
+        <w:rPr>
+          <w:rFonts w:ascii="Consolas" w:eastAsia="Times New Roman" w:hAnsi="Consolas" w:cs="Consolas"/>
+          <w:color w:val="DCDCAA"/>
+          <w:sz w:val="21"/>
+          <w:szCs w:val="21"/>
+          <w:lang w:eastAsia="en-IN"/>
+        </w:rPr>
+        <w:t>define</w:t>
+      </w:r>
+      <w:r>
+        <w:rPr>
+          <w:rFonts w:ascii="Consolas" w:eastAsia="Times New Roman" w:hAnsi="Consolas" w:cs="Consolas"/>
+          <w:color w:val="D4D4D4"/>
+          <w:sz w:val="21"/>
+          <w:szCs w:val="21"/>
+          <w:lang w:eastAsia="en-IN"/>
+        </w:rPr>
+        <w:t>(</w:t>
+      </w:r>
+      <w:r>
+        <w:rPr>
+          <w:rFonts w:ascii="Consolas" w:eastAsia="Times New Roman" w:hAnsi="Consolas" w:cs="Consolas"/>
+          <w:color w:val="CE9178"/>
+          <w:sz w:val="21"/>
+          <w:szCs w:val="21"/>
+          <w:lang w:eastAsia="en-IN"/>
+        </w:rPr>
+        <w:t>'DB_HOST'</w:t>
+      </w:r>
+      <w:r>
+        <w:rPr>
+          <w:rFonts w:ascii="Consolas" w:eastAsia="Times New Roman" w:hAnsi="Consolas" w:cs="Consolas"/>
+          <w:color w:val="D4D4D4"/>
+          <w:sz w:val="21"/>
+          <w:szCs w:val="21"/>
+          <w:lang w:eastAsia="en-IN"/>
+        </w:rPr>
+        <w:t xml:space="preserve">, </w:t>
+      </w:r>
+      <w:r>
+        <w:rPr>
+          <w:rFonts w:ascii="Consolas" w:eastAsia="Times New Roman" w:hAnsi="Consolas" w:cs="Consolas"/>
+          <w:color w:val="CE9178"/>
+          <w:sz w:val="21"/>
+          <w:szCs w:val="21"/>
+          <w:lang w:eastAsia="en-IN"/>
+        </w:rPr>
+        <w:t>'localhost'</w:t>
+      </w:r>
+      <w:r>
+        <w:rPr>
+          <w:rFonts w:ascii="Consolas" w:eastAsia="Times New Roman" w:hAnsi="Consolas" w:cs="Consolas"/>
+          <w:color w:val="D4D4D4"/>
+          <w:sz w:val="21"/>
+          <w:szCs w:val="21"/>
+          <w:lang w:eastAsia="en-IN"/>
+        </w:rPr>
+        <w:t>);</w:t>
+      </w:r>
+    </w:p>
+    <w:p>
+      <w:pPr>
+        <w:shd w:val="clear" w:color="auto" w:fill="1E1E1E"/>
+        <w:spacing w:after="0" w:line="285" w:lineRule="atLeast"/>
+        <w:rPr>
+          <w:rFonts w:ascii="Consolas" w:eastAsia="Times New Roman" w:hAnsi="Consolas" w:cs="Consolas"/>
+          <w:color w:val="D4D4D4"/>
+          <w:sz w:val="21"/>
+          <w:szCs w:val="21"/>
+          <w:lang w:eastAsia="en-IN"/>
+        </w:rPr>
+      </w:pPr>
+      <w:r>
+        <w:rPr>
+          <w:rFonts w:ascii="Consolas" w:eastAsia="Times New Roman" w:hAnsi="Consolas" w:cs="Consolas"/>
+          <w:color w:val="D4D4D4"/>
+          <w:sz w:val="21"/>
+          <w:szCs w:val="21"/>
+          <w:lang w:eastAsia="en-IN"/>
+        </w:rPr>
+        <w:t xml:space="preserve">                    </w:t>
+      </w:r>
+      <w:r>
+        <w:rPr>
+          <w:rFonts w:ascii="Consolas" w:eastAsia="Times New Roman" w:hAnsi="Consolas" w:cs="Consolas"/>
+          <w:color w:val="DCDCAA"/>
+          <w:sz w:val="21"/>
+          <w:szCs w:val="21"/>
+          <w:lang w:eastAsia="en-IN"/>
+        </w:rPr>
+        <w:t>defined</w:t>
+      </w:r>
+      <w:r>
+        <w:rPr>
+          <w:rFonts w:ascii="Consolas" w:eastAsia="Times New Roman" w:hAnsi="Consolas" w:cs="Consolas"/>
+          <w:color w:val="D4D4D4"/>
+          <w:sz w:val="21"/>
+          <w:szCs w:val="21"/>
+          <w:lang w:eastAsia="en-IN"/>
+        </w:rPr>
+        <w:t>(</w:t>
+      </w:r>
+      <w:r>
+        <w:rPr>
+          <w:rFonts w:ascii="Consolas" w:eastAsia="Times New Roman" w:hAnsi="Consolas" w:cs="Consolas"/>
+          <w:color w:val="CE9178"/>
+          <w:sz w:val="21"/>
+          <w:szCs w:val="21"/>
+          <w:lang w:eastAsia="en-IN"/>
+        </w:rPr>
+        <w:t>'DB_USER'</w:t>
+      </w:r>
+      <w:r>
+        <w:rPr>
+          <w:rFonts w:ascii="Consolas" w:eastAsia="Times New Roman" w:hAnsi="Consolas" w:cs="Consolas"/>
+          <w:color w:val="D4D4D4"/>
+          <w:sz w:val="21"/>
+          <w:szCs w:val="21"/>
+          <w:lang w:eastAsia="en-IN"/>
+        </w:rPr>
+        <w:t xml:space="preserve">)      ? </w:t>
+      </w:r>
+      <w:r>
+        <w:rPr>
+          <w:rFonts w:ascii="Consolas" w:eastAsia="Times New Roman" w:hAnsi="Consolas" w:cs="Consolas"/>
+          <w:color w:val="569CD6"/>
+          <w:sz w:val="21"/>
+          <w:szCs w:val="21"/>
+          <w:lang w:eastAsia="en-IN"/>
+        </w:rPr>
+        <w:t>null</w:t>
+      </w:r>
+      <w:r>
+        <w:rPr>
+          <w:rFonts w:ascii="Consolas" w:eastAsia="Times New Roman" w:hAnsi="Consolas" w:cs="Consolas"/>
+          <w:color w:val="D4D4D4"/>
+          <w:sz w:val="21"/>
+          <w:szCs w:val="21"/>
+          <w:lang w:eastAsia="en-IN"/>
+        </w:rPr>
+        <w:t xml:space="preserve"> : </w:t>
+      </w:r>
+      <w:r>
+        <w:rPr>
+          <w:rFonts w:ascii="Consolas" w:eastAsia="Times New Roman" w:hAnsi="Consolas" w:cs="Consolas"/>
+          <w:color w:val="DCDCAA"/>
+          <w:sz w:val="21"/>
+          <w:szCs w:val="21"/>
+          <w:lang w:eastAsia="en-IN"/>
+        </w:rPr>
+        <w:t>define</w:t>
+      </w:r>
+      <w:r>
+        <w:rPr>
+          <w:rFonts w:ascii="Consolas" w:eastAsia="Times New Roman" w:hAnsi="Consolas" w:cs="Consolas"/>
+          <w:color w:val="D4D4D4"/>
+          <w:sz w:val="21"/>
+          <w:szCs w:val="21"/>
+          <w:lang w:eastAsia="en-IN"/>
+        </w:rPr>
+        <w:t>(</w:t>
+      </w:r>
+      <w:r>
+        <w:rPr>
+          <w:rFonts w:ascii="Consolas" w:eastAsia="Times New Roman" w:hAnsi="Consolas" w:cs="Consolas"/>
+          <w:color w:val="CE9178"/>
+          <w:sz w:val="21"/>
+          <w:szCs w:val="21"/>
+          <w:lang w:eastAsia="en-IN"/>
+        </w:rPr>
+        <w:t>'DB_USER'</w:t>
+      </w:r>
+      <w:r>
+        <w:rPr>
+          <w:rFonts w:ascii="Consolas" w:eastAsia="Times New Roman" w:hAnsi="Consolas" w:cs="Consolas"/>
+          <w:color w:val="D4D4D4"/>
+          <w:sz w:val="21"/>
+          <w:szCs w:val="21"/>
+          <w:lang w:eastAsia="en-IN"/>
+        </w:rPr>
+        <w:t xml:space="preserve">, </w:t>
+      </w:r>
+      <w:r>
+        <w:rPr>
+          <w:rFonts w:ascii="Consolas" w:eastAsia="Times New Roman" w:hAnsi="Consolas" w:cs="Consolas"/>
+          <w:color w:val="CE9178"/>
+          <w:sz w:val="21"/>
+          <w:szCs w:val="21"/>
+          <w:lang w:eastAsia="en-IN"/>
+        </w:rPr>
+        <w:t>'cegweb1'</w:t>
+      </w:r>
+      <w:r>
+        <w:rPr>
+          <w:rFonts w:ascii="Consolas" w:eastAsia="Times New Roman" w:hAnsi="Consolas" w:cs="Consolas"/>
+          <w:color w:val="D4D4D4"/>
+          <w:sz w:val="21"/>
+          <w:szCs w:val="21"/>
+          <w:lang w:eastAsia="en-IN"/>
+        </w:rPr>
+        <w:t>);</w:t>
+      </w:r>
+    </w:p>
+    <w:p>
+      <w:pPr>
+        <w:shd w:val="clear" w:color="auto" w:fill="1E1E1E"/>
+        <w:spacing w:after="0" w:line="285" w:lineRule="atLeast"/>
+        <w:rPr>
+          <w:rFonts w:ascii="Consolas" w:eastAsia="Times New Roman" w:hAnsi="Consolas" w:cs="Consolas"/>
+          <w:color w:val="D4D4D4"/>
+          <w:sz w:val="21"/>
+          <w:szCs w:val="21"/>
+          <w:lang w:eastAsia="en-IN"/>
+        </w:rPr>
+      </w:pPr>
+      <w:r>
+        <w:rPr>
+          <w:rFonts w:ascii="Consolas" w:eastAsia="Times New Roman" w:hAnsi="Consolas" w:cs="Consolas"/>
+          <w:color w:val="D4D4D4"/>
+          <w:sz w:val="21"/>
+          <w:szCs w:val="21"/>
+          <w:lang w:eastAsia="en-IN"/>
+        </w:rPr>
+        <w:t xml:space="preserve">                    </w:t>
+      </w:r>
+      <w:r>
+        <w:rPr>
+          <w:rFonts w:ascii="Consolas" w:eastAsia="Times New Roman" w:hAnsi="Consolas" w:cs="Consolas"/>
+          <w:color w:val="DCDCAA"/>
+          <w:sz w:val="21"/>
+          <w:szCs w:val="21"/>
+          <w:lang w:eastAsia="en-IN"/>
+        </w:rPr>
+        <w:t>defined</w:t>
+      </w:r>
+      <w:r>
+        <w:rPr>
+          <w:rFonts w:ascii="Consolas" w:eastAsia="Times New Roman" w:hAnsi="Consolas" w:cs="Consolas"/>
+          <w:color w:val="D4D4D4"/>
+          <w:sz w:val="21"/>
+          <w:szCs w:val="21"/>
+          <w:lang w:eastAsia="en-IN"/>
+        </w:rPr>
+        <w:t>(</w:t>
+      </w:r>
+      <w:r>
+        <w:rPr>
+          <w:rFonts w:ascii="Consolas" w:eastAsia="Times New Roman" w:hAnsi="Consolas" w:cs="Consolas"/>
+          <w:color w:val="CE9178"/>
+          <w:sz w:val="21"/>
+          <w:szCs w:val="21"/>
+          <w:lang w:eastAsia="en-IN"/>
+        </w:rPr>
+        <w:t>'DB_PASSWORD'</w:t>
+      </w:r>
+      <w:r>
+        <w:rPr>
+          <w:rFonts w:ascii="Consolas" w:eastAsia="Times New Roman" w:hAnsi="Consolas" w:cs="Consolas"/>
+          <w:color w:val="D4D4D4"/>
+          <w:sz w:val="21"/>
+          <w:szCs w:val="21"/>
+          <w:lang w:eastAsia="en-IN"/>
+        </w:rPr>
+        <w:t xml:space="preserve">)  ? </w:t>
+      </w:r>
+      <w:r>
+        <w:rPr>
+          <w:rFonts w:ascii="Consolas" w:eastAsia="Times New Roman" w:hAnsi="Consolas" w:cs="Consolas"/>
+          <w:color w:val="569CD6"/>
+          <w:sz w:val="21"/>
+          <w:szCs w:val="21"/>
+          <w:lang w:eastAsia="en-IN"/>
+        </w:rPr>
+        <w:t>null</w:t>
+      </w:r>
+      <w:r>
+        <w:rPr>
+          <w:rFonts w:ascii="Consolas" w:eastAsia="Times New Roman" w:hAnsi="Consolas" w:cs="Consolas"/>
+          <w:color w:val="D4D4D4"/>
+          <w:sz w:val="21"/>
+          <w:szCs w:val="21"/>
+          <w:lang w:eastAsia="en-IN"/>
+        </w:rPr>
+        <w:t xml:space="preserve"> : </w:t>
+      </w:r>
+      <w:r>
+        <w:rPr>
+          <w:rFonts w:ascii="Consolas" w:eastAsia="Times New Roman" w:hAnsi="Consolas" w:cs="Consolas"/>
+          <w:color w:val="DCDCAA"/>
+          <w:sz w:val="21"/>
+          <w:szCs w:val="21"/>
+          <w:lang w:eastAsia="en-IN"/>
+        </w:rPr>
+        <w:t>define</w:t>
+      </w:r>
+      <w:r>
+        <w:rPr>
+          <w:rFonts w:ascii="Consolas" w:eastAsia="Times New Roman" w:hAnsi="Consolas" w:cs="Consolas"/>
+          <w:color w:val="D4D4D4"/>
+          <w:sz w:val="21"/>
+          <w:szCs w:val="21"/>
+          <w:lang w:eastAsia="en-IN"/>
+        </w:rPr>
+        <w:t>(</w:t>
+      </w:r>
+      <w:r>
+        <w:rPr>
+          <w:rFonts w:ascii="Consolas" w:eastAsia="Times New Roman" w:hAnsi="Consolas" w:cs="Consolas"/>
+          <w:color w:val="CE9178"/>
+          <w:sz w:val="21"/>
+          <w:szCs w:val="21"/>
+          <w:lang w:eastAsia="en-IN"/>
+        </w:rPr>
+        <w:t>'DB_PASSWORD'</w:t>
+      </w:r>
+      <w:r>
+        <w:rPr>
+          <w:rFonts w:ascii="Consolas" w:eastAsia="Times New Roman" w:hAnsi="Consolas" w:cs="Consolas"/>
+          <w:color w:val="D4D4D4"/>
+          <w:sz w:val="21"/>
+          <w:szCs w:val="21"/>
+          <w:lang w:eastAsia="en-IN"/>
+        </w:rPr>
+        <w:t xml:space="preserve">, </w:t>
+      </w:r>
+      <w:r>
+        <w:rPr>
+          <w:rFonts w:ascii="Consolas" w:eastAsia="Times New Roman" w:hAnsi="Consolas" w:cs="Consolas"/>
+          <w:color w:val="CE9178"/>
+          <w:sz w:val="21"/>
+          <w:szCs w:val="21"/>
+          <w:lang w:eastAsia="en-IN"/>
+        </w:rPr>
+        <w:t>'cegweb123'</w:t>
+      </w:r>
+      <w:r>
+        <w:rPr>
+          <w:rFonts w:ascii="Consolas" w:eastAsia="Times New Roman" w:hAnsi="Consolas" w:cs="Consolas"/>
+          <w:color w:val="D4D4D4"/>
+          <w:sz w:val="21"/>
+          <w:szCs w:val="21"/>
+          <w:lang w:eastAsia="en-IN"/>
+        </w:rPr>
+        <w:t>);</w:t>
+      </w:r>
+    </w:p>
+    <w:p>
+      <w:pPr>
+        <w:shd w:val="clear" w:color="auto" w:fill="1E1E1E"/>
+        <w:spacing w:after="0" w:line="285" w:lineRule="atLeast"/>
+        <w:rPr>
+          <w:rFonts w:ascii="Consolas" w:eastAsia="Times New Roman" w:hAnsi="Consolas" w:cs="Consolas"/>
+          <w:color w:val="D4D4D4"/>
+          <w:sz w:val="21"/>
+          <w:szCs w:val="21"/>
+          <w:lang w:eastAsia="en-IN"/>
+        </w:rPr>
+      </w:pPr>
+      <w:r>
+        <w:rPr>
+          <w:rFonts w:ascii="Consolas" w:eastAsia="Times New Roman" w:hAnsi="Consolas" w:cs="Consolas"/>
+          <w:color w:val="D4D4D4"/>
+          <w:sz w:val="21"/>
+          <w:szCs w:val="21"/>
+          <w:lang w:eastAsia="en-IN"/>
+        </w:rPr>
+        <w:t xml:space="preserve">                    </w:t>
+      </w:r>
+      <w:r>
+        <w:rPr>
+          <w:rFonts w:ascii="Consolas" w:eastAsia="Times New Roman" w:hAnsi="Consolas" w:cs="Consolas"/>
+          <w:color w:val="DCDCAA"/>
+          <w:sz w:val="21"/>
+          <w:szCs w:val="21"/>
+          <w:lang w:eastAsia="en-IN"/>
+        </w:rPr>
+        <w:t>defined</w:t>
+      </w:r>
+      <w:r>
+        <w:rPr>
+          <w:rFonts w:ascii="Consolas" w:eastAsia="Times New Roman" w:hAnsi="Consolas" w:cs="Consolas"/>
+          <w:color w:val="D4D4D4"/>
+          <w:sz w:val="21"/>
+          <w:szCs w:val="21"/>
+          <w:lang w:eastAsia="en-IN"/>
+        </w:rPr>
+        <w:t>(</w:t>
+      </w:r>
+      <w:r>
+        <w:rPr>
+          <w:rFonts w:ascii="Consolas" w:eastAsia="Times New Roman" w:hAnsi="Consolas" w:cs="Consolas"/>
+          <w:color w:val="CE9178"/>
+          <w:sz w:val="21"/>
+          <w:szCs w:val="21"/>
+          <w:lang w:eastAsia="en-IN"/>
+        </w:rPr>
+        <w:t>'DB_NAME'</w:t>
+      </w:r>
+      <w:r>
+        <w:rPr>
+          <w:rFonts w:ascii="Consolas" w:eastAsia="Times New Roman" w:hAnsi="Consolas" w:cs="Consolas"/>
+          <w:color w:val="D4D4D4"/>
+          <w:sz w:val="21"/>
+          <w:szCs w:val="21"/>
+          <w:lang w:eastAsia="en-IN"/>
+        </w:rPr>
+        <w:t xml:space="preserve">)      ? </w:t>
+      </w:r>
+      <w:r>
+        <w:rPr>
+          <w:rFonts w:ascii="Consolas" w:eastAsia="Times New Roman" w:hAnsi="Consolas" w:cs="Consolas"/>
+          <w:color w:val="569CD6"/>
+          <w:sz w:val="21"/>
+          <w:szCs w:val="21"/>
+          <w:lang w:eastAsia="en-IN"/>
+        </w:rPr>
+        <w:t>null</w:t>
+      </w:r>
+      <w:r>
+        <w:rPr>
+          <w:rFonts w:ascii="Consolas" w:eastAsia="Times New Roman" w:hAnsi="Consolas" w:cs="Consolas"/>
+          <w:color w:val="D4D4D4"/>
+          <w:sz w:val="21"/>
+          <w:szCs w:val="21"/>
+          <w:lang w:eastAsia="en-IN"/>
+        </w:rPr>
+        <w:t xml:space="preserve"> : </w:t>
+      </w:r>
+      <w:r>
+        <w:rPr>
+          <w:rFonts w:ascii="Consolas" w:eastAsia="Times New Roman" w:hAnsi="Consolas" w:cs="Consolas"/>
+          <w:color w:val="DCDCAA"/>
+          <w:sz w:val="21"/>
+          <w:szCs w:val="21"/>
+          <w:lang w:eastAsia="en-IN"/>
+        </w:rPr>
+        <w:t>define</w:t>
+      </w:r>
+      <w:r>
+        <w:rPr>
+          <w:rFonts w:ascii="Consolas" w:eastAsia="Times New Roman" w:hAnsi="Consolas" w:cs="Consolas"/>
+          <w:color w:val="D4D4D4"/>
+          <w:sz w:val="21"/>
+          <w:szCs w:val="21"/>
+          <w:lang w:eastAsia="en-IN"/>
+        </w:rPr>
+        <w:t>(</w:t>
+      </w:r>
+      <w:r>
+        <w:rPr>
+          <w:rFonts w:ascii="Consolas" w:eastAsia="Times New Roman" w:hAnsi="Consolas" w:cs="Consolas"/>
+          <w:color w:val="CE9178"/>
+          <w:sz w:val="21"/>
+          <w:szCs w:val="21"/>
+          <w:lang w:eastAsia="en-IN"/>
+        </w:rPr>
+        <w:t>'DB_NAME'</w:t>
+      </w:r>
+      <w:r>
+        <w:rPr>
+          <w:rFonts w:ascii="Consolas" w:eastAsia="Times New Roman" w:hAnsi="Consolas" w:cs="Consolas"/>
+          <w:color w:val="D4D4D4"/>
+          <w:sz w:val="21"/>
+          <w:szCs w:val="21"/>
+          <w:lang w:eastAsia="en-IN"/>
+        </w:rPr>
+        <w:t>,</w:t>
+      </w:r>
+      <w:r>
+        <w:rPr>
+          <w:rFonts w:ascii="Consolas" w:eastAsia="Times New Roman" w:hAnsi="Consolas" w:cs="Consolas"/>
+          <w:color w:val="D4D4D4"/>
+          <w:sz w:val="21"/>
+          <w:szCs w:val="21"/>
+          <w:lang w:eastAsia="en-IN"/>
+        </w:rPr>
+        <w:t xml:space="preserve"> </w:t>
+      </w:r>
+      <w:r>
+        <w:rPr>
+          <w:rFonts w:ascii="Consolas" w:eastAsia="Times New Roman" w:hAnsi="Consolas" w:cs="Consolas"/>
+          <w:color w:val="CE9178"/>
+          <w:sz w:val="21"/>
+          <w:szCs w:val="21"/>
+          <w:lang w:eastAsia="en-IN"/>
+        </w:rPr>
+        <w:t>'phptrain_ssp-live'</w:t>
+      </w:r>
+      <w:r>
+        <w:rPr>
+          <w:rFonts w:ascii="Consolas" w:eastAsia="Times New Roman" w:hAnsi="Consolas" w:cs="Consolas"/>
+          <w:color w:val="D4D4D4"/>
+          <w:sz w:val="21"/>
+          <w:szCs w:val="21"/>
+          <w:lang w:eastAsia="en-IN"/>
+        </w:rPr>
+        <w:t>);</w:t>
+      </w:r>
+    </w:p>
+    <w:p>
+      <w:pPr>
+        <w:rPr>
+          <w:rFonts w:ascii="Consolas" w:eastAsia="Times New Roman" w:hAnsi="Consolas" w:cs="Consolas"/>
+          <w:sz w:val="21"/>
+          <w:szCs w:val="21"/>
+          <w:lang w:eastAsia="en-IN"/>
+        </w:rPr>
+      </w:pPr>
+    </w:p>
+    <w:p>
+      <w:pPr>
+        <w:rPr>
+          <w:rFonts w:ascii="Consolas" w:eastAsia="Times New Roman" w:hAnsi="Consolas" w:cs="Consolas"/>
+          <w:sz w:val="21"/>
+          <w:szCs w:val="21"/>
+          <w:lang w:eastAsia="en-IN"/>
+        </w:rPr>
+      </w:pPr>
+      <w:r>
+        <w:rPr>
+          <w:rFonts w:ascii="Consolas" w:eastAsia="Times New Roman" w:hAnsi="Consolas" w:cs="Consolas"/>
+          <w:sz w:val="21"/>
+          <w:szCs w:val="21"/>
+          <w:lang w:eastAsia="en-IN"/>
+        </w:rPr>
+        <w:t>schoolapi-&gt;config-&gt;database.php</w:t>
+      </w:r>
+    </w:p>
+    <w:p>
+      <w:pPr>
+        <w:rPr>
+          <w:rFonts w:ascii="Consolas" w:eastAsia="Times New Roman" w:hAnsi="Consolas" w:cs="Consolas"/>
+          <w:sz w:val="21"/>
+          <w:szCs w:val="21"/>
+          <w:lang w:eastAsia="en-IN"/>
+        </w:rPr>
+      </w:pPr>
+      <w:r>
+        <w:rPr>
+          <w:rFonts w:ascii="Consolas" w:eastAsia="Times New Roman" w:hAnsi="Consolas" w:cs="Consolas"/>
+          <w:sz w:val="21"/>
+          <w:szCs w:val="21"/>
+          <w:lang w:eastAsia="en-IN"/>
+        </w:rPr>
+        <w:t>line 4,5,10,11</w:t>
+      </w:r>
+    </w:p>
+    <w:p>
+      <w:pPr>
+        <w:shd w:val="clear" w:color="auto" w:fill="1E1E1E"/>
+        <w:spacing w:after="0" w:line="285" w:lineRule="atLeast"/>
+        <w:rPr>
+          <w:rFonts w:ascii="Consolas" w:eastAsia="Times New Roman" w:hAnsi="Consolas" w:cs="Consolas"/>
+          <w:color w:val="D4D4D4"/>
+          <w:sz w:val="21"/>
+          <w:szCs w:val="21"/>
+          <w:lang w:eastAsia="en-IN"/>
+        </w:rPr>
+      </w:pPr>
+      <w:r>
+        <w:rPr>
+          <w:rFonts w:ascii="Consolas" w:eastAsia="Times New Roman" w:hAnsi="Consolas" w:cs="Consolas"/>
+          <w:color w:val="569CD6"/>
+          <w:sz w:val="21"/>
+          <w:szCs w:val="21"/>
+          <w:lang w:eastAsia="en-IN"/>
+        </w:rPr>
+        <w:t>&lt;?php</w:t>
+      </w:r>
+    </w:p>
+    <w:p>
+      <w:pPr>
+        <w:shd w:val="clear" w:color="auto" w:fill="1E1E1E"/>
+        <w:spacing w:after="0" w:line="285" w:lineRule="atLeast"/>
+        <w:rPr>
+          <w:rFonts w:ascii="Consolas" w:eastAsia="Times New Roman" w:hAnsi="Consolas" w:cs="Consolas"/>
+          <w:color w:val="D4D4D4"/>
+          <w:sz w:val="21"/>
+          <w:szCs w:val="21"/>
+          <w:lang w:eastAsia="en-IN"/>
+        </w:rPr>
+      </w:pPr>
+    </w:p>
+    <w:p>
+      <w:pPr>
+        <w:shd w:val="clear" w:color="auto" w:fill="1E1E1E"/>
+        <w:spacing w:after="0" w:line="285" w:lineRule="atLeast"/>
+        <w:rPr>
+          <w:rFonts w:ascii="Consolas" w:eastAsia="Times New Roman" w:hAnsi="Consolas" w:cs="Consolas"/>
+          <w:color w:val="D4D4D4"/>
+          <w:sz w:val="21"/>
+          <w:szCs w:val="21"/>
+          <w:lang w:eastAsia="en-IN"/>
+        </w:rPr>
+      </w:pPr>
+      <w:r>
+        <w:rPr>
+          <w:rFonts w:ascii="Consolas" w:eastAsia="Times New Roman" w:hAnsi="Consolas" w:cs="Consolas"/>
+          <w:color w:val="DCDCAA"/>
+          <w:sz w:val="21"/>
+          <w:szCs w:val="21"/>
+          <w:lang w:eastAsia="en-IN"/>
+        </w:rPr>
+        <w:t>defined</w:t>
+      </w:r>
+      <w:r>
+        <w:rPr>
+          <w:rFonts w:ascii="Consolas" w:eastAsia="Times New Roman" w:hAnsi="Consolas" w:cs="Consolas"/>
+          <w:color w:val="D4D4D4"/>
+          <w:sz w:val="21"/>
+          <w:szCs w:val="21"/>
+          <w:lang w:eastAsia="en-IN"/>
+        </w:rPr>
+        <w:t>(</w:t>
+      </w:r>
+      <w:r>
+        <w:rPr>
+          <w:rFonts w:ascii="Consolas" w:eastAsia="Times New Roman" w:hAnsi="Consolas" w:cs="Consolas"/>
+          <w:color w:val="CE9178"/>
+          <w:sz w:val="21"/>
+          <w:szCs w:val="21"/>
+          <w:lang w:eastAsia="en-IN"/>
+        </w:rPr>
+        <w:t>'DB_HOST'</w:t>
+      </w:r>
+      <w:r>
+        <w:rPr>
+          <w:rFonts w:ascii="Consolas" w:eastAsia="Times New Roman" w:hAnsi="Consolas" w:cs="Consolas"/>
+          <w:color w:val="D4D4D4"/>
+          <w:sz w:val="21"/>
+          <w:szCs w:val="21"/>
+          <w:lang w:eastAsia="en-IN"/>
+        </w:rPr>
+        <w:t xml:space="preserve">)      ? </w:t>
+      </w:r>
+      <w:r>
+        <w:rPr>
+          <w:rFonts w:ascii="Consolas" w:eastAsia="Times New Roman" w:hAnsi="Consolas" w:cs="Consolas"/>
+          <w:color w:val="569CD6"/>
+          <w:sz w:val="21"/>
+          <w:szCs w:val="21"/>
+          <w:lang w:eastAsia="en-IN"/>
+        </w:rPr>
+        <w:t>null</w:t>
+      </w:r>
+      <w:r>
+        <w:rPr>
+          <w:rFonts w:ascii="Consolas" w:eastAsia="Times New Roman" w:hAnsi="Consolas" w:cs="Consolas"/>
+          <w:color w:val="D4D4D4"/>
+          <w:sz w:val="21"/>
+          <w:szCs w:val="21"/>
+          <w:lang w:eastAsia="en-IN"/>
+        </w:rPr>
+        <w:t xml:space="preserve"> : </w:t>
+      </w:r>
+      <w:r>
+        <w:rPr>
+          <w:rFonts w:ascii="Consolas" w:eastAsia="Times New Roman" w:hAnsi="Consolas" w:cs="Consolas"/>
+          <w:color w:val="DCDCAA"/>
+          <w:sz w:val="21"/>
+          <w:szCs w:val="21"/>
+          <w:lang w:eastAsia="en-IN"/>
+        </w:rPr>
+        <w:t>define</w:t>
+      </w:r>
+      <w:r>
+        <w:rPr>
+          <w:rFonts w:ascii="Consolas" w:eastAsia="Times New Roman" w:hAnsi="Consolas" w:cs="Consolas"/>
+          <w:color w:val="D4D4D4"/>
+          <w:sz w:val="21"/>
+          <w:szCs w:val="21"/>
+          <w:lang w:eastAsia="en-IN"/>
+        </w:rPr>
+        <w:t>(</w:t>
+      </w:r>
+      <w:r>
+        <w:rPr>
+          <w:rFonts w:ascii="Consolas" w:eastAsia="Times New Roman" w:hAnsi="Consolas" w:cs="Consolas"/>
+          <w:color w:val="CE9178"/>
+          <w:sz w:val="21"/>
+          <w:szCs w:val="21"/>
+          <w:lang w:eastAsia="en-IN"/>
+        </w:rPr>
+        <w:t>'DB_HOST'</w:t>
+      </w:r>
+      <w:r>
+        <w:rPr>
+          <w:rFonts w:ascii="Consolas" w:eastAsia="Times New Roman" w:hAnsi="Consolas" w:cs="Consolas"/>
+          <w:color w:val="D4D4D4"/>
+          <w:sz w:val="21"/>
+          <w:szCs w:val="21"/>
+          <w:lang w:eastAsia="en-IN"/>
+        </w:rPr>
+        <w:t xml:space="preserve">, </w:t>
+      </w:r>
+      <w:r>
+        <w:rPr>
+          <w:rFonts w:ascii="Consolas" w:eastAsia="Times New Roman" w:hAnsi="Consolas" w:cs="Consolas"/>
+          <w:color w:val="CE9178"/>
+          <w:sz w:val="21"/>
+          <w:szCs w:val="21"/>
+          <w:lang w:eastAsia="en-IN"/>
+        </w:rPr>
+        <w:t>'localhost'</w:t>
+      </w:r>
+      <w:r>
+        <w:rPr>
+          <w:rFonts w:ascii="Consolas" w:eastAsia="Times New Roman" w:hAnsi="Consolas" w:cs="Consolas"/>
+          <w:color w:val="D4D4D4"/>
+          <w:sz w:val="21"/>
+          <w:szCs w:val="21"/>
+          <w:lang w:eastAsia="en-IN"/>
+        </w:rPr>
+        <w:t>);</w:t>
+      </w:r>
+    </w:p>
+    <w:p>
+      <w:pPr>
+        <w:shd w:val="clear" w:color="auto" w:fill="1E1E1E"/>
+        <w:spacing w:after="0" w:line="285" w:lineRule="atLeast"/>
+        <w:rPr>
+          <w:rFonts w:ascii="Consolas" w:eastAsia="Times New Roman" w:hAnsi="Consolas" w:cs="Consolas"/>
+          <w:color w:val="D4D4D4"/>
+          <w:sz w:val="21"/>
+          <w:szCs w:val="21"/>
+          <w:lang w:eastAsia="en-IN"/>
+        </w:rPr>
+      </w:pPr>
+      <w:r>
+        <w:rPr>
+          <w:rFonts w:ascii="Consolas" w:eastAsia="Times New Roman" w:hAnsi="Consolas" w:cs="Consolas"/>
+          <w:color w:val="DCDCAA"/>
+          <w:sz w:val="21"/>
+          <w:szCs w:val="21"/>
+          <w:lang w:eastAsia="en-IN"/>
+        </w:rPr>
+        <w:t>defined</w:t>
+      </w:r>
+      <w:r>
+        <w:rPr>
+          <w:rFonts w:ascii="Consolas" w:eastAsia="Times New Roman" w:hAnsi="Consolas" w:cs="Consolas"/>
+          <w:color w:val="D4D4D4"/>
+          <w:sz w:val="21"/>
+          <w:szCs w:val="21"/>
+          <w:lang w:eastAsia="en-IN"/>
+        </w:rPr>
+        <w:t>(</w:t>
+      </w:r>
+      <w:r>
+        <w:rPr>
+          <w:rFonts w:ascii="Consolas" w:eastAsia="Times New Roman" w:hAnsi="Consolas" w:cs="Consolas"/>
+          <w:color w:val="CE9178"/>
+          <w:sz w:val="21"/>
+          <w:szCs w:val="21"/>
+          <w:lang w:eastAsia="en-IN"/>
+        </w:rPr>
+        <w:t>'DB_USER'</w:t>
+      </w:r>
+      <w:r>
+        <w:rPr>
+          <w:rFonts w:ascii="Consolas" w:eastAsia="Times New Roman" w:hAnsi="Consolas" w:cs="Consolas"/>
+          <w:color w:val="D4D4D4"/>
+          <w:sz w:val="21"/>
+          <w:szCs w:val="21"/>
+          <w:lang w:eastAsia="en-IN"/>
+        </w:rPr>
+        <w:t xml:space="preserve">)      ? </w:t>
+      </w:r>
+      <w:r>
+        <w:rPr>
+          <w:rFonts w:ascii="Consolas" w:eastAsia="Times New Roman" w:hAnsi="Consolas" w:cs="Consolas"/>
+          <w:color w:val="569CD6"/>
+          <w:sz w:val="21"/>
+          <w:szCs w:val="21"/>
+          <w:lang w:eastAsia="en-IN"/>
+        </w:rPr>
+        <w:t>null</w:t>
+      </w:r>
+      <w:r>
+        <w:rPr>
+          <w:rFonts w:ascii="Consolas" w:eastAsia="Times New Roman" w:hAnsi="Consolas" w:cs="Consolas"/>
+          <w:color w:val="D4D4D4"/>
+          <w:sz w:val="21"/>
+          <w:szCs w:val="21"/>
+          <w:lang w:eastAsia="en-IN"/>
+        </w:rPr>
+        <w:t xml:space="preserve"> : </w:t>
+      </w:r>
+      <w:r>
+        <w:rPr>
+          <w:rFonts w:ascii="Consolas" w:eastAsia="Times New Roman" w:hAnsi="Consolas" w:cs="Consolas"/>
+          <w:color w:val="DCDCAA"/>
+          <w:sz w:val="21"/>
+          <w:szCs w:val="21"/>
+          <w:lang w:eastAsia="en-IN"/>
+        </w:rPr>
+        <w:t>define</w:t>
+      </w:r>
+      <w:r>
+        <w:rPr>
+          <w:rFonts w:ascii="Consolas" w:eastAsia="Times New Roman" w:hAnsi="Consolas" w:cs="Consolas"/>
+          <w:color w:val="D4D4D4"/>
+          <w:sz w:val="21"/>
+          <w:szCs w:val="21"/>
+          <w:lang w:eastAsia="en-IN"/>
+        </w:rPr>
+        <w:t>(</w:t>
+      </w:r>
+      <w:r>
+        <w:rPr>
+          <w:rFonts w:ascii="Consolas" w:eastAsia="Times New Roman" w:hAnsi="Consolas" w:cs="Consolas"/>
+          <w:color w:val="CE9178"/>
+          <w:sz w:val="21"/>
+          <w:szCs w:val="21"/>
+          <w:lang w:eastAsia="en-IN"/>
+        </w:rPr>
+        <w:t>'DB_USER'</w:t>
+      </w:r>
+      <w:r>
+        <w:rPr>
+          <w:rFonts w:ascii="Consolas" w:eastAsia="Times New Roman" w:hAnsi="Consolas" w:cs="Consolas"/>
+          <w:color w:val="D4D4D4"/>
+          <w:sz w:val="21"/>
+          <w:szCs w:val="21"/>
+          <w:lang w:eastAsia="en-IN"/>
+        </w:rPr>
+        <w:t xml:space="preserve">, </w:t>
+      </w:r>
+      <w:r>
+        <w:rPr>
+          <w:rFonts w:ascii="Consolas" w:eastAsia="Times New Roman" w:hAnsi="Consolas" w:cs="Consolas"/>
+          <w:color w:val="CE9178"/>
+          <w:sz w:val="21"/>
+          <w:szCs w:val="21"/>
+          <w:lang w:eastAsia="en-IN"/>
+        </w:rPr>
+        <w:t>'cegweb1'</w:t>
+      </w:r>
+      <w:r>
+        <w:rPr>
+          <w:rFonts w:ascii="Consolas" w:eastAsia="Times New Roman" w:hAnsi="Consolas" w:cs="Consolas"/>
+          <w:color w:val="D4D4D4"/>
+          <w:sz w:val="21"/>
+          <w:szCs w:val="21"/>
+          <w:lang w:eastAsia="en-IN"/>
+        </w:rPr>
+        <w:t>);</w:t>
+      </w:r>
+    </w:p>
+    <w:p>
+      <w:pPr>
+        <w:shd w:val="clear" w:color="auto" w:fill="1E1E1E"/>
+        <w:spacing w:after="0" w:line="285" w:lineRule="atLeast"/>
+        <w:rPr>
+          <w:rFonts w:ascii="Consolas" w:eastAsia="Times New Roman" w:hAnsi="Consolas" w:cs="Consolas"/>
+          <w:color w:val="D4D4D4"/>
+          <w:sz w:val="21"/>
+          <w:szCs w:val="21"/>
+          <w:lang w:eastAsia="en-IN"/>
+        </w:rPr>
+      </w:pPr>
+      <w:r>
+        <w:rPr>
+          <w:rFonts w:ascii="Consolas" w:eastAsia="Times New Roman" w:hAnsi="Consolas" w:cs="Consolas"/>
+          <w:color w:val="DCDCAA"/>
+          <w:sz w:val="21"/>
+          <w:szCs w:val="21"/>
+          <w:lang w:eastAsia="en-IN"/>
+        </w:rPr>
+        <w:t>defined</w:t>
+      </w:r>
+      <w:r>
+        <w:rPr>
+          <w:rFonts w:ascii="Consolas" w:eastAsia="Times New Roman" w:hAnsi="Consolas" w:cs="Consolas"/>
+          <w:color w:val="D4D4D4"/>
+          <w:sz w:val="21"/>
+          <w:szCs w:val="21"/>
+          <w:lang w:eastAsia="en-IN"/>
+        </w:rPr>
+        <w:t>(</w:t>
+      </w:r>
+      <w:r>
+        <w:rPr>
+          <w:rFonts w:ascii="Consolas" w:eastAsia="Times New Roman" w:hAnsi="Consolas" w:cs="Consolas"/>
+          <w:color w:val="CE9178"/>
+          <w:sz w:val="21"/>
+          <w:szCs w:val="21"/>
+          <w:lang w:eastAsia="en-IN"/>
+        </w:rPr>
+        <w:t>'DB_PASSWORD'</w:t>
+      </w:r>
+      <w:r>
+        <w:rPr>
+          <w:rFonts w:ascii="Consolas" w:eastAsia="Times New Roman" w:hAnsi="Consolas" w:cs="Consolas"/>
+          <w:color w:val="D4D4D4"/>
+          <w:sz w:val="21"/>
+          <w:szCs w:val="21"/>
+          <w:lang w:eastAsia="en-IN"/>
+        </w:rPr>
+        <w:t xml:space="preserve">)  ? </w:t>
+      </w:r>
+      <w:r>
+        <w:rPr>
+          <w:rFonts w:ascii="Consolas" w:eastAsia="Times New Roman" w:hAnsi="Consolas" w:cs="Consolas"/>
+          <w:color w:val="569CD6"/>
+          <w:sz w:val="21"/>
+          <w:szCs w:val="21"/>
+          <w:lang w:eastAsia="en-IN"/>
+        </w:rPr>
+        <w:t>null</w:t>
+      </w:r>
+      <w:r>
+        <w:rPr>
+          <w:rFonts w:ascii="Consolas" w:eastAsia="Times New Roman" w:hAnsi="Consolas" w:cs="Consolas"/>
+          <w:color w:val="D4D4D4"/>
+          <w:sz w:val="21"/>
+          <w:szCs w:val="21"/>
+          <w:lang w:eastAsia="en-IN"/>
+        </w:rPr>
+        <w:t xml:space="preserve"> : </w:t>
+      </w:r>
+      <w:r>
+        <w:rPr>
+          <w:rFonts w:ascii="Consolas" w:eastAsia="Times New Roman" w:hAnsi="Consolas" w:cs="Consolas"/>
+          <w:color w:val="DCDCAA"/>
+          <w:sz w:val="21"/>
+          <w:szCs w:val="21"/>
+          <w:lang w:eastAsia="en-IN"/>
+        </w:rPr>
+        <w:t>define</w:t>
+      </w:r>
+      <w:r>
+        <w:rPr>
+          <w:rFonts w:ascii="Consolas" w:eastAsia="Times New Roman" w:hAnsi="Consolas" w:cs="Consolas"/>
+          <w:color w:val="D4D4D4"/>
+          <w:sz w:val="21"/>
+          <w:szCs w:val="21"/>
+          <w:lang w:eastAsia="en-IN"/>
+        </w:rPr>
+        <w:t>(</w:t>
+      </w:r>
+      <w:r>
+        <w:rPr>
+          <w:rFonts w:ascii="Consolas" w:eastAsia="Times New Roman" w:hAnsi="Consolas" w:cs="Consolas"/>
+          <w:color w:val="CE9178"/>
+          <w:sz w:val="21"/>
+          <w:szCs w:val="21"/>
+          <w:lang w:eastAsia="en-IN"/>
+        </w:rPr>
+        <w:t>'DB_PASSWORD'</w:t>
+      </w:r>
+      <w:r>
+        <w:rPr>
+          <w:rFonts w:ascii="Consolas" w:eastAsia="Times New Roman" w:hAnsi="Consolas" w:cs="Consolas"/>
+          <w:color w:val="D4D4D4"/>
+          <w:sz w:val="21"/>
+          <w:szCs w:val="21"/>
+          <w:lang w:eastAsia="en-IN"/>
+        </w:rPr>
+        <w:t xml:space="preserve">, </w:t>
+      </w:r>
+      <w:r>
+        <w:rPr>
+          <w:rFonts w:ascii="Consolas" w:eastAsia="Times New Roman" w:hAnsi="Consolas" w:cs="Consolas"/>
+          <w:color w:val="CE9178"/>
+          <w:sz w:val="21"/>
+          <w:szCs w:val="21"/>
+          <w:lang w:eastAsia="en-IN"/>
+        </w:rPr>
+        <w:t>'cegweb123'</w:t>
+      </w:r>
+      <w:r>
+        <w:rPr>
+          <w:rFonts w:ascii="Consolas" w:eastAsia="Times New Roman" w:hAnsi="Consolas" w:cs="Consolas"/>
+          <w:color w:val="D4D4D4"/>
+          <w:sz w:val="21"/>
+          <w:szCs w:val="21"/>
+          <w:lang w:eastAsia="en-IN"/>
+        </w:rPr>
+        <w:t>);</w:t>
+      </w:r>
+    </w:p>
+    <w:p>
+      <w:pPr>
+        <w:shd w:val="clear" w:color="auto" w:fill="1E1E1E"/>
+        <w:spacing w:after="0" w:line="285" w:lineRule="atLeast"/>
+        <w:rPr>
+          <w:rFonts w:ascii="Consolas" w:eastAsia="Times New Roman" w:hAnsi="Consolas" w:cs="Consolas"/>
+          <w:color w:val="D4D4D4"/>
+          <w:sz w:val="21"/>
+          <w:szCs w:val="21"/>
+          <w:lang w:eastAsia="en-IN"/>
+        </w:rPr>
+      </w:pPr>
+      <w:r>
+        <w:rPr>
+          <w:rFonts w:ascii="Consolas" w:eastAsia="Times New Roman" w:hAnsi="Consolas" w:cs="Consolas"/>
+          <w:color w:val="DCDCAA"/>
+          <w:sz w:val="21"/>
+          <w:szCs w:val="21"/>
+          <w:lang w:eastAsia="en-IN"/>
+        </w:rPr>
+        <w:t>defined</w:t>
+      </w:r>
+      <w:r>
+        <w:rPr>
+          <w:rFonts w:ascii="Consolas" w:eastAsia="Times New Roman" w:hAnsi="Consolas" w:cs="Consolas"/>
+          <w:color w:val="D4D4D4"/>
+          <w:sz w:val="21"/>
+          <w:szCs w:val="21"/>
+          <w:lang w:eastAsia="en-IN"/>
+        </w:rPr>
+        <w:t>(</w:t>
+      </w:r>
+      <w:r>
+        <w:rPr>
+          <w:rFonts w:ascii="Consolas" w:eastAsia="Times New Roman" w:hAnsi="Consolas" w:cs="Consolas"/>
+          <w:color w:val="CE9178"/>
+          <w:sz w:val="21"/>
+          <w:szCs w:val="21"/>
+          <w:lang w:eastAsia="en-IN"/>
+        </w:rPr>
+        <w:t>'DB_NAME'</w:t>
+      </w:r>
+      <w:r>
+        <w:rPr>
+          <w:rFonts w:ascii="Consolas" w:eastAsia="Times New Roman" w:hAnsi="Consolas" w:cs="Consolas"/>
+          <w:color w:val="D4D4D4"/>
+          <w:sz w:val="21"/>
+          <w:szCs w:val="21"/>
+          <w:lang w:eastAsia="en-IN"/>
+        </w:rPr>
+        <w:t xml:space="preserve">)      ? </w:t>
+      </w:r>
+      <w:r>
+        <w:rPr>
+          <w:rFonts w:ascii="Consolas" w:eastAsia="Times New Roman" w:hAnsi="Consolas" w:cs="Consolas"/>
+          <w:color w:val="569CD6"/>
+          <w:sz w:val="21"/>
+          <w:szCs w:val="21"/>
+          <w:lang w:eastAsia="en-IN"/>
+        </w:rPr>
+        <w:t>null</w:t>
+      </w:r>
+      <w:r>
+        <w:rPr>
+          <w:rFonts w:ascii="Consolas" w:eastAsia="Times New Roman" w:hAnsi="Consolas" w:cs="Consolas"/>
+          <w:color w:val="D4D4D4"/>
+          <w:sz w:val="21"/>
+          <w:szCs w:val="21"/>
+          <w:lang w:eastAsia="en-IN"/>
+        </w:rPr>
+        <w:t xml:space="preserve"> : </w:t>
+      </w:r>
+      <w:r>
+        <w:rPr>
+          <w:rFonts w:ascii="Consolas" w:eastAsia="Times New Roman" w:hAnsi="Consolas" w:cs="Consolas"/>
+          <w:color w:val="DCDCAA"/>
+          <w:sz w:val="21"/>
+          <w:szCs w:val="21"/>
+          <w:lang w:eastAsia="en-IN"/>
+        </w:rPr>
+        <w:t>define</w:t>
+      </w:r>
+      <w:r>
+        <w:rPr>
+          <w:rFonts w:ascii="Consolas" w:eastAsia="Times New Roman" w:hAnsi="Consolas" w:cs="Consolas"/>
+          <w:color w:val="D4D4D4"/>
+          <w:sz w:val="21"/>
+          <w:szCs w:val="21"/>
+          <w:lang w:eastAsia="en-IN"/>
+        </w:rPr>
+        <w:t>(</w:t>
+      </w:r>
+      <w:r>
+        <w:rPr>
+          <w:rFonts w:ascii="Consolas" w:eastAsia="Times New Roman" w:hAnsi="Consolas" w:cs="Consolas"/>
+          <w:color w:val="CE9178"/>
+          <w:sz w:val="21"/>
+          <w:szCs w:val="21"/>
+          <w:lang w:eastAsia="en-IN"/>
+        </w:rPr>
+        <w:t>'DB_NAME'</w:t>
+      </w:r>
+      <w:r>
+        <w:rPr>
+          <w:rFonts w:ascii="Consolas" w:eastAsia="Times New Roman" w:hAnsi="Consolas" w:cs="Consolas"/>
+          <w:color w:val="D4D4D4"/>
+          <w:sz w:val="21"/>
+          <w:szCs w:val="21"/>
+          <w:lang w:eastAsia="en-IN"/>
+        </w:rPr>
+        <w:t xml:space="preserve">, </w:t>
+      </w:r>
+      <w:r>
+        <w:rPr>
+          <w:rFonts w:ascii="Consolas" w:eastAsia="Times New Roman" w:hAnsi="Consolas" w:cs="Consolas"/>
+          <w:color w:val="CE9178"/>
+          <w:sz w:val="21"/>
+          <w:szCs w:val="21"/>
+          <w:lang w:eastAsia="en-IN"/>
+        </w:rPr>
+        <w:t>'phptrain_ssp-live'</w:t>
+      </w:r>
+      <w:r>
+        <w:rPr>
+          <w:rFonts w:ascii="Consolas" w:eastAsia="Times New Roman" w:hAnsi="Consolas" w:cs="Consolas"/>
+          <w:color w:val="D4D4D4"/>
+          <w:sz w:val="21"/>
+          <w:szCs w:val="21"/>
+          <w:lang w:eastAsia="en-IN"/>
+        </w:rPr>
+        <w:t>);</w:t>
+      </w:r>
+    </w:p>
+    <w:p>
+      <w:pPr>
+        <w:shd w:val="clear" w:color="auto" w:fill="1E1E1E"/>
+        <w:spacing w:after="0" w:line="285" w:lineRule="atLeast"/>
+        <w:rPr>
+          <w:rFonts w:ascii="Consolas" w:eastAsia="Times New Roman" w:hAnsi="Consolas" w:cs="Consolas"/>
+          <w:color w:val="D4D4D4"/>
+          <w:sz w:val="21"/>
+          <w:szCs w:val="21"/>
+          <w:lang w:eastAsia="en-IN"/>
+        </w:rPr>
+      </w:pPr>
+    </w:p>
+    <w:p>
+      <w:pPr>
+        <w:shd w:val="clear" w:color="auto" w:fill="1E1E1E"/>
+        <w:spacing w:after="0" w:line="285" w:lineRule="atLeast"/>
+        <w:rPr>
+          <w:rFonts w:ascii="Consolas" w:eastAsia="Times New Roman" w:hAnsi="Consolas" w:cs="Consolas"/>
+          <w:color w:val="D4D4D4"/>
+          <w:sz w:val="21"/>
+          <w:szCs w:val="21"/>
+          <w:lang w:eastAsia="en-IN"/>
+        </w:rPr>
+      </w:pPr>
+      <w:r>
+        <w:rPr>
+          <w:rFonts w:ascii="Consolas" w:eastAsia="Times New Roman" w:hAnsi="Consolas" w:cs="Consolas"/>
+          <w:color w:val="569CD6"/>
+          <w:sz w:val="21"/>
+          <w:szCs w:val="21"/>
+          <w:lang w:eastAsia="en-IN"/>
+        </w:rPr>
+        <w:t>function</w:t>
+      </w:r>
+      <w:r>
+        <w:rPr>
+          <w:rFonts w:ascii="Consolas" w:eastAsia="Times New Roman" w:hAnsi="Consolas" w:cs="Consolas"/>
+          <w:color w:val="D4D4D4"/>
+          <w:sz w:val="21"/>
+          <w:szCs w:val="21"/>
+          <w:lang w:eastAsia="en-IN"/>
+        </w:rPr>
+        <w:t xml:space="preserve"> </w:t>
+      </w:r>
+      <w:r>
+        <w:rPr>
+          <w:rFonts w:ascii="Consolas" w:eastAsia="Times New Roman" w:hAnsi="Consolas" w:cs="Consolas"/>
+          <w:color w:val="DCDCAA"/>
+          <w:sz w:val="21"/>
+          <w:szCs w:val="21"/>
+          <w:lang w:eastAsia="en-IN"/>
+        </w:rPr>
+        <w:t>getConnection</w:t>
+      </w:r>
+      <w:r>
+        <w:rPr>
+          <w:rFonts w:ascii="Consolas" w:eastAsia="Times New Roman" w:hAnsi="Consolas" w:cs="Consolas"/>
+          <w:color w:val="D4D4D4"/>
+          <w:sz w:val="21"/>
+          <w:szCs w:val="21"/>
+          <w:lang w:eastAsia="en-IN"/>
+        </w:rPr>
+        <w:t>() {</w:t>
+      </w:r>
+    </w:p>
+    <w:p>
+      <w:pPr>
+        <w:shd w:val="clear" w:color="auto" w:fill="1E1E1E"/>
+        <w:spacing w:after="0" w:line="285" w:lineRule="atLeast"/>
+        <w:rPr>
+          <w:rFonts w:ascii="Consolas" w:eastAsia="Times New Roman" w:hAnsi="Consolas" w:cs="Consolas"/>
+          <w:color w:val="D4D4D4"/>
+          <w:sz w:val="21"/>
+          <w:szCs w:val="21"/>
+          <w:lang w:eastAsia="en-IN"/>
+        </w:rPr>
+      </w:pPr>
+      <w:r>
+        <w:rPr>
+          <w:rFonts w:ascii="Consolas" w:eastAsia="Times New Roman" w:hAnsi="Consolas" w:cs="Consolas"/>
+          <w:color w:val="D4D4D4"/>
+          <w:sz w:val="21"/>
+          <w:szCs w:val="21"/>
+          <w:lang w:eastAsia="en-IN"/>
+        </w:rPr>
+        <w:t xml:space="preserve">    </w:t>
+      </w:r>
+      <w:r>
+        <w:rPr>
+          <w:rFonts w:ascii="Consolas" w:eastAsia="Times New Roman" w:hAnsi="Consolas" w:cs="Consolas"/>
+          <w:color w:val="9CDCFE"/>
+          <w:sz w:val="21"/>
+          <w:szCs w:val="21"/>
+          <w:lang w:eastAsia="en-IN"/>
+        </w:rPr>
+        <w:t>$dbhost</w:t>
+      </w:r>
+      <w:r>
+        <w:rPr>
+          <w:rFonts w:ascii="Consolas" w:eastAsia="Times New Roman" w:hAnsi="Consolas" w:cs="Consolas"/>
+          <w:color w:val="D4D4D4"/>
+          <w:sz w:val="21"/>
+          <w:szCs w:val="21"/>
+          <w:lang w:eastAsia="en-IN"/>
+        </w:rPr>
+        <w:t>=</w:t>
+      </w:r>
+      <w:r>
+        <w:rPr>
+          <w:rFonts w:ascii="Consolas" w:eastAsia="Times New Roman" w:hAnsi="Consolas" w:cs="Consolas"/>
+          <w:color w:val="CE9178"/>
+          <w:sz w:val="21"/>
+          <w:szCs w:val="21"/>
+          <w:lang w:eastAsia="en-IN"/>
+        </w:rPr>
+        <w:t>"localhost"</w:t>
+      </w:r>
+      <w:r>
+        <w:rPr>
+          <w:rFonts w:ascii="Consolas" w:eastAsia="Times New Roman" w:hAnsi="Consolas" w:cs="Consolas"/>
+          <w:color w:val="D4D4D4"/>
+          <w:sz w:val="21"/>
+          <w:szCs w:val="21"/>
+          <w:lang w:eastAsia="en-IN"/>
+        </w:rPr>
+        <w:t>;</w:t>
+      </w:r>
+    </w:p>
+    <w:p>
+      <w:pPr>
+        <w:shd w:val="clear" w:color="auto" w:fill="1E1E1E"/>
+        <w:spacing w:after="0" w:line="285" w:lineRule="atLeast"/>
+        <w:rPr>
+          <w:rFonts w:ascii="Consolas" w:eastAsia="Times New Roman" w:hAnsi="Consolas" w:cs="Consolas"/>
+          <w:color w:val="D4D4D4"/>
+          <w:sz w:val="21"/>
+          <w:szCs w:val="21"/>
+          <w:lang w:eastAsia="en-IN"/>
+        </w:rPr>
+      </w:pPr>
+      <w:r>
+        <w:rPr>
+          <w:rFonts w:ascii="Consolas" w:eastAsia="Times New Roman" w:hAnsi="Consolas" w:cs="Consolas"/>
+          <w:color w:val="D4D4D4"/>
+          <w:sz w:val="21"/>
+          <w:szCs w:val="21"/>
+          <w:lang w:eastAsia="en-IN"/>
+        </w:rPr>
+        <w:t xml:space="preserve">    </w:t>
+      </w:r>
+      <w:r>
+        <w:rPr>
+          <w:rFonts w:ascii="Consolas" w:eastAsia="Times New Roman" w:hAnsi="Consolas" w:cs="Consolas"/>
+          <w:color w:val="9CDCFE"/>
+          <w:sz w:val="21"/>
+          <w:szCs w:val="21"/>
+          <w:lang w:eastAsia="en-IN"/>
+        </w:rPr>
+        <w:t>$dbuser</w:t>
+      </w:r>
+      <w:r>
+        <w:rPr>
+          <w:rFonts w:ascii="Consolas" w:eastAsia="Times New Roman" w:hAnsi="Consolas" w:cs="Consolas"/>
+          <w:color w:val="D4D4D4"/>
+          <w:sz w:val="21"/>
+          <w:szCs w:val="21"/>
+          <w:lang w:eastAsia="en-IN"/>
+        </w:rPr>
+        <w:t>=</w:t>
+      </w:r>
+      <w:r>
+        <w:rPr>
+          <w:rFonts w:ascii="Consolas" w:eastAsia="Times New Roman" w:hAnsi="Consolas" w:cs="Consolas"/>
+          <w:color w:val="CE9178"/>
+          <w:sz w:val="21"/>
+          <w:szCs w:val="21"/>
+          <w:lang w:eastAsia="en-IN"/>
+        </w:rPr>
+        <w:t>"cegweb1"</w:t>
+      </w:r>
+      <w:r>
+        <w:rPr>
+          <w:rFonts w:ascii="Consolas" w:eastAsia="Times New Roman" w:hAnsi="Consolas" w:cs="Consolas"/>
+          <w:color w:val="D4D4D4"/>
+          <w:sz w:val="21"/>
+          <w:szCs w:val="21"/>
+          <w:lang w:eastAsia="en-IN"/>
+        </w:rPr>
+        <w:t>;</w:t>
+      </w:r>
+    </w:p>
+    <w:p>
+      <w:pPr>
+        <w:shd w:val="clear" w:color="auto" w:fill="1E1E1E"/>
+        <w:spacing w:after="0" w:line="285" w:lineRule="atLeast"/>
+        <w:rPr>
+          <w:rFonts w:ascii="Consolas" w:eastAsia="Times New Roman" w:hAnsi="Consolas" w:cs="Consolas"/>
+          <w:color w:val="D4D4D4"/>
+          <w:sz w:val="21"/>
+          <w:szCs w:val="21"/>
+          <w:lang w:eastAsia="en-IN"/>
+        </w:rPr>
+      </w:pPr>
+      <w:r>
+        <w:rPr>
+          <w:rFonts w:ascii="Consolas" w:eastAsia="Times New Roman" w:hAnsi="Consolas" w:cs="Consolas"/>
+          <w:color w:val="D4D4D4"/>
+          <w:sz w:val="21"/>
+          <w:szCs w:val="21"/>
+          <w:lang w:eastAsia="en-IN"/>
+        </w:rPr>
+        <w:t xml:space="preserve">    </w:t>
+      </w:r>
+      <w:r>
+        <w:rPr>
+          <w:rFonts w:ascii="Consolas" w:eastAsia="Times New Roman" w:hAnsi="Consolas" w:cs="Consolas"/>
+          <w:color w:val="9CDCFE"/>
+          <w:sz w:val="21"/>
+          <w:szCs w:val="21"/>
+          <w:lang w:eastAsia="en-IN"/>
+        </w:rPr>
+        <w:t>$dbpass</w:t>
+      </w:r>
+      <w:r>
+        <w:rPr>
+          <w:rFonts w:ascii="Consolas" w:eastAsia="Times New Roman" w:hAnsi="Consolas" w:cs="Consolas"/>
+          <w:color w:val="D4D4D4"/>
+          <w:sz w:val="21"/>
+          <w:szCs w:val="21"/>
+          <w:lang w:eastAsia="en-IN"/>
+        </w:rPr>
+        <w:t>=</w:t>
+      </w:r>
+      <w:r>
+        <w:rPr>
+          <w:rFonts w:ascii="Consolas" w:eastAsia="Times New Roman" w:hAnsi="Consolas" w:cs="Consolas"/>
+          <w:color w:val="CE9178"/>
+          <w:sz w:val="21"/>
+          <w:szCs w:val="21"/>
+          <w:lang w:eastAsia="en-IN"/>
+        </w:rPr>
+        <w:t>"cegweb123"</w:t>
+      </w:r>
+      <w:r>
+        <w:rPr>
+          <w:rFonts w:ascii="Consolas" w:eastAsia="Times New Roman" w:hAnsi="Consolas" w:cs="Consolas"/>
+          <w:color w:val="D4D4D4"/>
+          <w:sz w:val="21"/>
+          <w:szCs w:val="21"/>
+          <w:lang w:eastAsia="en-IN"/>
+        </w:rPr>
+        <w:t>;</w:t>
+      </w:r>
+    </w:p>
+    <w:p>
+      <w:pPr>
+        <w:shd w:val="clear" w:color="auto" w:fill="1E1E1E"/>
+        <w:spacing w:after="0" w:line="285" w:lineRule="atLeast"/>
+        <w:rPr>
+          <w:rFonts w:ascii="Consolas" w:eastAsia="Times New Roman" w:hAnsi="Consolas" w:cs="Consolas"/>
+          <w:color w:val="D4D4D4"/>
+          <w:sz w:val="21"/>
+          <w:szCs w:val="21"/>
+          <w:lang w:eastAsia="en-IN"/>
+        </w:rPr>
+      </w:pPr>
+      <w:r>
+        <w:rPr>
+          <w:rFonts w:ascii="Consolas" w:eastAsia="Times New Roman" w:hAnsi="Consolas" w:cs="Consolas"/>
+          <w:color w:val="D4D4D4"/>
+          <w:sz w:val="21"/>
+          <w:szCs w:val="21"/>
+          <w:lang w:eastAsia="en-IN"/>
+        </w:rPr>
+        <w:t>}</w:t>
+      </w:r>
+    </w:p>
+    <w:p>
+      <w:pPr>
+        <w:rPr>
+          <w:rFonts w:ascii="Consolas" w:eastAsia="Times New Roman" w:hAnsi="Consolas" w:cs="Consolas"/>
+          <w:sz w:val="21"/>
+          <w:szCs w:val="21"/>
+          <w:lang w:eastAsia="en-IN"/>
+        </w:rPr>
+      </w:pPr>
+    </w:p>
+    <w:p>
+      <w:pPr>
+        <w:rPr>
+          <w:rFonts w:ascii="Consolas" w:eastAsia="Times New Roman" w:hAnsi="Consolas" w:cs="Consolas"/>
+          <w:sz w:val="21"/>
+          <w:szCs w:val="21"/>
+          <w:lang w:eastAsia="en-IN"/>
+        </w:rPr>
+      </w:pPr>
+      <w:r>
+        <w:rPr>
+          <w:rFonts w:ascii="Consolas" w:eastAsia="Times New Roman" w:hAnsi="Consolas" w:cs="Consolas"/>
+          <w:sz w:val="21"/>
+          <w:szCs w:val="21"/>
+          <w:lang w:eastAsia="en-IN"/>
+        </w:rPr>
+        <w:t>Application-&gt;config-&gt;database.php</w:t>
+      </w:r>
+    </w:p>
+    <w:p>
+      <w:pPr>
+        <w:rPr>
+          <w:rFonts w:ascii="Consolas" w:eastAsia="Times New Roman" w:hAnsi="Consolas" w:cs="Consolas"/>
+          <w:sz w:val="21"/>
+          <w:szCs w:val="21"/>
+          <w:lang w:eastAsia="en-IN"/>
+        </w:rPr>
+      </w:pPr>
+      <w:r>
+        <w:rPr>
+          <w:rFonts w:ascii="Consolas" w:eastAsia="Times New Roman" w:hAnsi="Consolas" w:cs="Consolas"/>
+          <w:sz w:val="21"/>
+          <w:szCs w:val="21"/>
+          <w:lang w:eastAsia="en-IN"/>
+        </w:rPr>
+        <w:t>Line 80 and 81</w:t>
+      </w:r>
+    </w:p>
+    <w:p>
+      <w:pPr>
+        <w:shd w:val="clear" w:color="auto" w:fill="1E1E1E"/>
+        <w:spacing w:after="0" w:line="285" w:lineRule="atLeast"/>
+        <w:rPr>
+          <w:rFonts w:ascii="Consolas" w:eastAsia="Times New Roman" w:hAnsi="Consolas" w:cs="Consolas"/>
+          <w:color w:val="D4D4D4"/>
+          <w:sz w:val="21"/>
+          <w:szCs w:val="21"/>
+          <w:lang w:eastAsia="en-IN"/>
+        </w:rPr>
+      </w:pPr>
+      <w:r>
+        <w:rPr>
+          <w:rFonts w:ascii="Consolas" w:eastAsia="Times New Roman" w:hAnsi="Consolas" w:cs="Consolas"/>
+          <w:color w:val="D4D4D4"/>
+          <w:sz w:val="21"/>
+          <w:szCs w:val="21"/>
+          <w:lang w:eastAsia="en-IN"/>
+        </w:rPr>
+        <w:t>    </w:t>
+      </w:r>
+      <w:r>
+        <w:rPr>
+          <w:rFonts w:ascii="Consolas" w:eastAsia="Times New Roman" w:hAnsi="Consolas" w:cs="Consolas"/>
+          <w:color w:val="CE9178"/>
+          <w:sz w:val="21"/>
+          <w:szCs w:val="21"/>
+          <w:lang w:eastAsia="en-IN"/>
+        </w:rPr>
+        <w:t>'username'</w:t>
+      </w:r>
+      <w:r>
+        <w:rPr>
+          <w:rFonts w:ascii="Consolas" w:eastAsia="Times New Roman" w:hAnsi="Consolas" w:cs="Consolas"/>
+          <w:color w:val="D4D4D4"/>
+          <w:sz w:val="21"/>
+          <w:szCs w:val="21"/>
+          <w:lang w:eastAsia="en-IN"/>
+        </w:rPr>
+        <w:t xml:space="preserve"> =&gt; </w:t>
+      </w:r>
+      <w:r>
+        <w:rPr>
+          <w:rFonts w:ascii="Consolas" w:eastAsia="Times New Roman" w:hAnsi="Consolas" w:cs="Consolas"/>
+          <w:color w:val="CE9178"/>
+          <w:sz w:val="21"/>
+          <w:szCs w:val="21"/>
+          <w:lang w:eastAsia="en-IN"/>
+        </w:rPr>
+        <w:t>'cegweb1'</w:t>
+      </w:r>
+      <w:r>
+        <w:rPr>
+          <w:rFonts w:ascii="Consolas" w:eastAsia="Times New Roman" w:hAnsi="Consolas" w:cs="Consolas"/>
+          <w:color w:val="D4D4D4"/>
+          <w:sz w:val="21"/>
+          <w:szCs w:val="21"/>
+          <w:lang w:eastAsia="en-IN"/>
+        </w:rPr>
+        <w:t>,</w:t>
+      </w:r>
+    </w:p>
+    <w:p>
+      <w:pPr>
+        <w:shd w:val="clear" w:color="auto" w:fill="1E1E1E"/>
+        <w:spacing w:after="0" w:line="285" w:lineRule="atLeast"/>
+        <w:rPr>
+          <w:rFonts w:ascii="Consolas" w:eastAsia="Times New Roman" w:hAnsi="Consolas" w:cs="Consolas"/>
+          <w:color w:val="D4D4D4"/>
+          <w:sz w:val="21"/>
+          <w:szCs w:val="21"/>
+          <w:lang w:eastAsia="en-IN"/>
+        </w:rPr>
+      </w:pPr>
+      <w:r>
+        <w:rPr>
+          <w:rFonts w:ascii="Consolas" w:eastAsia="Times New Roman" w:hAnsi="Consolas" w:cs="Consolas"/>
+          <w:color w:val="D4D4D4"/>
+          <w:sz w:val="21"/>
+          <w:szCs w:val="21"/>
+          <w:lang w:eastAsia="en-IN"/>
+        </w:rPr>
+        <w:t>    </w:t>
+      </w:r>
+      <w:r>
+        <w:rPr>
+          <w:rFonts w:ascii="Consolas" w:eastAsia="Times New Roman" w:hAnsi="Consolas" w:cs="Consolas"/>
+          <w:color w:val="CE9178"/>
+          <w:sz w:val="21"/>
+          <w:szCs w:val="21"/>
+          <w:lang w:eastAsia="en-IN"/>
+        </w:rPr>
+        <w:t>'password'</w:t>
+      </w:r>
+      <w:r>
+        <w:rPr>
+          <w:rFonts w:ascii="Consolas" w:eastAsia="Times New Roman" w:hAnsi="Consolas" w:cs="Consolas"/>
+          <w:color w:val="D4D4D4"/>
+          <w:sz w:val="21"/>
+          <w:szCs w:val="21"/>
+          <w:lang w:eastAsia="en-IN"/>
+        </w:rPr>
+        <w:t xml:space="preserve"> =&gt; </w:t>
+      </w:r>
+      <w:r>
+        <w:rPr>
+          <w:rFonts w:ascii="Consolas" w:eastAsia="Times New Roman" w:hAnsi="Consolas" w:cs="Consolas"/>
+          <w:color w:val="CE9178"/>
+          <w:sz w:val="21"/>
+          <w:szCs w:val="21"/>
+          <w:lang w:eastAsia="en-IN"/>
+        </w:rPr>
+        <w:t>'cegweb123'</w:t>
+      </w:r>
+      <w:r>
+        <w:rPr>
+          <w:rFonts w:ascii="Consolas" w:eastAsia="Times New Roman" w:hAnsi="Consolas" w:cs="Consolas"/>
+          <w:color w:val="D4D4D4"/>
+          <w:sz w:val="21"/>
+          <w:szCs w:val="21"/>
+          <w:lang w:eastAsia="en-IN"/>
+        </w:rPr>
+        <w:t>,</w:t>
+      </w:r>
+    </w:p>
+    <w:p>
+      <w:pPr>
+        <w:rPr>
+          <w:rFonts w:ascii="Consolas" w:eastAsia="Times New Roman" w:hAnsi="Consolas" w:cs="Consolas"/>
+          <w:sz w:val="21"/>
+          <w:szCs w:val="21"/>
+          <w:lang w:eastAsia="en-IN"/>
+        </w:rPr>
+      </w:pPr>
+    </w:p>
+    <w:p>
+      <w:pPr>
+        <w:rPr>
+          <w:rFonts w:ascii="Consolas" w:eastAsia="Times New Roman" w:hAnsi="Consolas" w:cs="Consolas"/>
+          <w:sz w:val="21"/>
+          <w:szCs w:val="21"/>
+          <w:lang w:eastAsia="en-IN"/>
+        </w:rPr>
+      </w:pPr>
+      <w:r>
+        <w:rPr>
+          <w:rFonts w:ascii="Consolas" w:eastAsia="Times New Roman" w:hAnsi="Consolas" w:cs="Consolas"/>
+          <w:sz w:val="21"/>
+          <w:szCs w:val="21"/>
+          <w:lang w:eastAsia="en-IN"/>
+        </w:rPr>
+        <w:t>Application-&gt;config-&gt;constant.php</w:t>
+      </w:r>
+    </w:p>
+    <w:p>
+      <w:pPr>
+        <w:rPr>
+          <w:rFonts w:ascii="Consolas" w:eastAsia="Times New Roman" w:hAnsi="Consolas" w:cs="Consolas"/>
+          <w:sz w:val="21"/>
+          <w:szCs w:val="21"/>
+          <w:lang w:eastAsia="en-IN"/>
+        </w:rPr>
+      </w:pPr>
+      <w:r>
+        <w:rPr>
+          <w:rFonts w:ascii="Consolas" w:eastAsia="Times New Roman" w:hAnsi="Consolas" w:cs="Consolas"/>
+          <w:sz w:val="21"/>
+          <w:szCs w:val="21"/>
+          <w:lang w:eastAsia="en-IN"/>
+        </w:rPr>
+        <w:t>Line 114 &amp; 115</w:t>
+      </w:r>
+    </w:p>
+    <w:p>
+      <w:pPr>
+        <w:shd w:val="clear" w:color="auto" w:fill="1E1E1E"/>
+        <w:spacing w:after="0" w:line="285" w:lineRule="atLeast"/>
+        <w:rPr>
+          <w:rFonts w:ascii="Consolas" w:eastAsia="Times New Roman" w:hAnsi="Consolas" w:cs="Consolas"/>
+          <w:color w:val="D4D4D4"/>
+          <w:sz w:val="21"/>
+          <w:szCs w:val="21"/>
+          <w:lang w:eastAsia="en-IN"/>
+        </w:rPr>
+      </w:pPr>
+      <w:r>
+        <w:rPr>
+          <w:rFonts w:ascii="Consolas" w:eastAsia="Times New Roman" w:hAnsi="Consolas" w:cs="Consolas"/>
+          <w:color w:val="DCDCAA"/>
+          <w:sz w:val="21"/>
+          <w:szCs w:val="21"/>
+          <w:lang w:eastAsia="en-IN"/>
+        </w:rPr>
+        <w:t>defined</w:t>
+      </w:r>
+      <w:r>
+        <w:rPr>
+          <w:rFonts w:ascii="Consolas" w:eastAsia="Times New Roman" w:hAnsi="Consolas" w:cs="Consolas"/>
+          <w:color w:val="D4D4D4"/>
+          <w:sz w:val="21"/>
+          <w:szCs w:val="21"/>
+          <w:lang w:eastAsia="en-IN"/>
+        </w:rPr>
+        <w:t>(</w:t>
+      </w:r>
+      <w:r>
+        <w:rPr>
+          <w:rFonts w:ascii="Consolas" w:eastAsia="Times New Roman" w:hAnsi="Consolas" w:cs="Consolas"/>
+          <w:color w:val="CE9178"/>
+          <w:sz w:val="21"/>
+          <w:szCs w:val="21"/>
+          <w:lang w:eastAsia="en-IN"/>
+        </w:rPr>
+        <w:t>'DB_USER'</w:t>
+      </w:r>
+      <w:r>
+        <w:rPr>
+          <w:rFonts w:ascii="Consolas" w:eastAsia="Times New Roman" w:hAnsi="Consolas" w:cs="Consolas"/>
+          <w:color w:val="D4D4D4"/>
+          <w:sz w:val="21"/>
+          <w:szCs w:val="21"/>
+          <w:lang w:eastAsia="en-IN"/>
+        </w:rPr>
+        <w:t xml:space="preserve">)      ? </w:t>
+      </w:r>
+      <w:r>
+        <w:rPr>
+          <w:rFonts w:ascii="Consolas" w:eastAsia="Times New Roman" w:hAnsi="Consolas" w:cs="Consolas"/>
+          <w:color w:val="569CD6"/>
+          <w:sz w:val="21"/>
+          <w:szCs w:val="21"/>
+          <w:lang w:eastAsia="en-IN"/>
+        </w:rPr>
+        <w:t>null</w:t>
+      </w:r>
+      <w:r>
+        <w:rPr>
+          <w:rFonts w:ascii="Consolas" w:eastAsia="Times New Roman" w:hAnsi="Consolas" w:cs="Consolas"/>
+          <w:color w:val="D4D4D4"/>
+          <w:sz w:val="21"/>
+          <w:szCs w:val="21"/>
+          <w:lang w:eastAsia="en-IN"/>
+        </w:rPr>
+        <w:t xml:space="preserve"> : </w:t>
+      </w:r>
+      <w:r>
+        <w:rPr>
+          <w:rFonts w:ascii="Consolas" w:eastAsia="Times New Roman" w:hAnsi="Consolas" w:cs="Consolas"/>
+          <w:color w:val="DCDCAA"/>
+          <w:sz w:val="21"/>
+          <w:szCs w:val="21"/>
+          <w:lang w:eastAsia="en-IN"/>
+        </w:rPr>
+        <w:t>define</w:t>
+      </w:r>
+      <w:r>
+        <w:rPr>
+          <w:rFonts w:ascii="Consolas" w:eastAsia="Times New Roman" w:hAnsi="Consolas" w:cs="Consolas"/>
+          <w:color w:val="D4D4D4"/>
+          <w:sz w:val="21"/>
+          <w:szCs w:val="21"/>
+          <w:lang w:eastAsia="en-IN"/>
+        </w:rPr>
+        <w:t>(</w:t>
+      </w:r>
+      <w:r>
+        <w:rPr>
+          <w:rFonts w:ascii="Consolas" w:eastAsia="Times New Roman" w:hAnsi="Consolas" w:cs="Consolas"/>
+          <w:color w:val="CE9178"/>
+          <w:sz w:val="21"/>
+          <w:szCs w:val="21"/>
+          <w:lang w:eastAsia="en-IN"/>
+        </w:rPr>
+        <w:t>'DB_USER'</w:t>
+      </w:r>
+      <w:r>
+        <w:rPr>
+          <w:rFonts w:ascii="Consolas" w:eastAsia="Times New Roman" w:hAnsi="Consolas" w:cs="Consolas"/>
+          <w:color w:val="D4D4D4"/>
+          <w:sz w:val="21"/>
+          <w:szCs w:val="21"/>
+          <w:lang w:eastAsia="en-IN"/>
+        </w:rPr>
+        <w:t xml:space="preserve">, </w:t>
+      </w:r>
+      <w:r>
+        <w:rPr>
+          <w:rFonts w:ascii="Consolas" w:eastAsia="Times New Roman" w:hAnsi="Consolas" w:cs="Consolas"/>
+          <w:color w:val="CE9178"/>
+          <w:sz w:val="21"/>
+          <w:szCs w:val="21"/>
+          <w:lang w:eastAsia="en-IN"/>
+        </w:rPr>
+        <w:t>'cegweb1'</w:t>
+      </w:r>
+      <w:r>
+        <w:rPr>
+          <w:rFonts w:ascii="Consolas" w:eastAsia="Times New Roman" w:hAnsi="Consolas" w:cs="Consolas"/>
+          <w:color w:val="D4D4D4"/>
+          <w:sz w:val="21"/>
+          <w:szCs w:val="21"/>
+          <w:lang w:eastAsia="en-IN"/>
+        </w:rPr>
+        <w:t>);</w:t>
+      </w:r>
+    </w:p>
+    <w:p>
+      <w:pPr>
+        <w:shd w:val="clear" w:color="auto" w:fill="1E1E1E"/>
+        <w:spacing w:after="0" w:line="285" w:lineRule="atLeast"/>
+        <w:rPr>
+          <w:rFonts w:ascii="Consolas" w:eastAsia="Times New Roman" w:hAnsi="Consolas" w:cs="Consolas"/>
+          <w:color w:val="D4D4D4"/>
+          <w:sz w:val="21"/>
+          <w:szCs w:val="21"/>
+          <w:lang w:eastAsia="en-IN"/>
+        </w:rPr>
+      </w:pPr>
+      <w:r>
+        <w:rPr>
+          <w:rFonts w:ascii="Consolas" w:eastAsia="Times New Roman" w:hAnsi="Consolas" w:cs="Consolas"/>
+          <w:color w:val="D4D4D4"/>
+          <w:sz w:val="21"/>
+          <w:szCs w:val="21"/>
+          <w:lang w:eastAsia="en-IN"/>
+        </w:rPr>
+        <w:t xml:space="preserve">    </w:t>
+      </w:r>
+      <w:r>
+        <w:rPr>
+          <w:rFonts w:ascii="Consolas" w:eastAsia="Times New Roman" w:hAnsi="Consolas" w:cs="Consolas"/>
+          <w:color w:val="DCDCAA"/>
+          <w:sz w:val="21"/>
+          <w:szCs w:val="21"/>
+          <w:lang w:eastAsia="en-IN"/>
+        </w:rPr>
+        <w:t>defined</w:t>
+      </w:r>
+      <w:r>
+        <w:rPr>
+          <w:rFonts w:ascii="Consolas" w:eastAsia="Times New Roman" w:hAnsi="Consolas" w:cs="Consolas"/>
+          <w:color w:val="D4D4D4"/>
+          <w:sz w:val="21"/>
+          <w:szCs w:val="21"/>
+          <w:lang w:eastAsia="en-IN"/>
+        </w:rPr>
+        <w:t>(</w:t>
+      </w:r>
+      <w:r>
+        <w:rPr>
+          <w:rFonts w:ascii="Consolas" w:eastAsia="Times New Roman" w:hAnsi="Consolas" w:cs="Consolas"/>
+          <w:color w:val="CE9178"/>
+          <w:sz w:val="21"/>
+          <w:szCs w:val="21"/>
+          <w:lang w:eastAsia="en-IN"/>
+        </w:rPr>
+        <w:t>'DB_PASSWORD'</w:t>
+      </w:r>
+      <w:r>
+        <w:rPr>
+          <w:rFonts w:ascii="Consolas" w:eastAsia="Times New Roman" w:hAnsi="Consolas" w:cs="Consolas"/>
+          <w:color w:val="D4D4D4"/>
+          <w:sz w:val="21"/>
+          <w:szCs w:val="21"/>
+          <w:lang w:eastAsia="en-IN"/>
+        </w:rPr>
+        <w:t xml:space="preserve">)  ? </w:t>
+      </w:r>
+      <w:r>
+        <w:rPr>
+          <w:rFonts w:ascii="Consolas" w:eastAsia="Times New Roman" w:hAnsi="Consolas" w:cs="Consolas"/>
+          <w:color w:val="569CD6"/>
+          <w:sz w:val="21"/>
+          <w:szCs w:val="21"/>
+          <w:lang w:eastAsia="en-IN"/>
+        </w:rPr>
+        <w:t>null</w:t>
+      </w:r>
+      <w:r>
+        <w:rPr>
+          <w:rFonts w:ascii="Consolas" w:eastAsia="Times New Roman" w:hAnsi="Consolas" w:cs="Consolas"/>
+          <w:color w:val="D4D4D4"/>
+          <w:sz w:val="21"/>
+          <w:szCs w:val="21"/>
+          <w:lang w:eastAsia="en-IN"/>
+        </w:rPr>
+        <w:t xml:space="preserve"> : </w:t>
+      </w:r>
+      <w:r>
+        <w:rPr>
+          <w:rFonts w:ascii="Consolas" w:eastAsia="Times New Roman" w:hAnsi="Consolas" w:cs="Consolas"/>
+          <w:color w:val="DCDCAA"/>
+          <w:sz w:val="21"/>
+          <w:szCs w:val="21"/>
+          <w:lang w:eastAsia="en-IN"/>
+        </w:rPr>
+        <w:t>define</w:t>
+      </w:r>
+      <w:r>
+        <w:rPr>
+          <w:rFonts w:ascii="Consolas" w:eastAsia="Times New Roman" w:hAnsi="Consolas" w:cs="Consolas"/>
+          <w:color w:val="D4D4D4"/>
+          <w:sz w:val="21"/>
+          <w:szCs w:val="21"/>
+          <w:lang w:eastAsia="en-IN"/>
+        </w:rPr>
+        <w:t>(</w:t>
+      </w:r>
+      <w:r>
+        <w:rPr>
+          <w:rFonts w:ascii="Consolas" w:eastAsia="Times New Roman" w:hAnsi="Consolas" w:cs="Consolas"/>
+          <w:color w:val="CE9178"/>
+          <w:sz w:val="21"/>
+          <w:szCs w:val="21"/>
+          <w:lang w:eastAsia="en-IN"/>
+        </w:rPr>
+        <w:t>'DB_PASSWORD'</w:t>
+      </w:r>
+      <w:r>
+        <w:rPr>
+          <w:rFonts w:ascii="Consolas" w:eastAsia="Times New Roman" w:hAnsi="Consolas" w:cs="Consolas"/>
+          <w:color w:val="D4D4D4"/>
+          <w:sz w:val="21"/>
+          <w:szCs w:val="21"/>
+          <w:lang w:eastAsia="en-IN"/>
+        </w:rPr>
+        <w:t xml:space="preserve">, </w:t>
+      </w:r>
+      <w:r>
+        <w:rPr>
+          <w:rFonts w:ascii="Consolas" w:eastAsia="Times New Roman" w:hAnsi="Consolas" w:cs="Consolas"/>
+          <w:color w:val="CE9178"/>
+          <w:sz w:val="21"/>
+          <w:szCs w:val="21"/>
+          <w:lang w:eastAsia="en-IN"/>
+        </w:rPr>
+        <w:t>'cegweb123'</w:t>
+      </w:r>
+      <w:r>
+        <w:rPr>
+          <w:rFonts w:ascii="Consolas" w:eastAsia="Times New Roman" w:hAnsi="Consolas" w:cs="Consolas"/>
+          <w:color w:val="D4D4D4"/>
+          <w:sz w:val="21"/>
+          <w:szCs w:val="21"/>
+          <w:lang w:eastAsia="en-IN"/>
+        </w:rPr>
+        <w:t>);</w:t>
+      </w:r>
+    </w:p>
+    <w:p>
+      <w:pPr>
+        <w:rPr>
+          <w:rFonts w:ascii="Consolas" w:eastAsia="Times New Roman" w:hAnsi="Consolas" w:cs="Consolas"/>
+          <w:sz w:val="21"/>
+          <w:szCs w:val="21"/>
+          <w:lang w:eastAsia="en-IN"/>
+        </w:rPr>
+      </w:pPr>
+    </w:p>
+    <w:p>
+      <w:pPr>
+        <w:rPr>
+          <w:rFonts w:ascii="Consolas" w:eastAsia="Times New Roman" w:hAnsi="Consolas" w:cs="Consolas"/>
+          <w:sz w:val="21"/>
+          <w:szCs w:val="21"/>
+          <w:lang w:eastAsia="en-IN"/>
+        </w:rPr>
+      </w:pPr>
+      <w:r>
+        <w:rPr>
+          <w:rFonts w:ascii="Consolas" w:eastAsia="Times New Roman" w:hAnsi="Consolas" w:cs="Consolas"/>
+          <w:sz w:val="21"/>
+          <w:szCs w:val="21"/>
+          <w:lang w:eastAsia="en-IN"/>
+        </w:rPr>
+        <w:t>application-&gt;views-&gt;login-&gt;index.php</w:t>
+      </w:r>
+    </w:p>
+    <w:p>
+      <w:pPr>
+        <w:rPr>
+          <w:rFonts w:ascii="Consolas" w:eastAsia="Times New Roman" w:hAnsi="Consolas" w:cs="Consolas"/>
+          <w:sz w:val="21"/>
+          <w:szCs w:val="21"/>
+          <w:lang w:eastAsia="en-IN"/>
+        </w:rPr>
+      </w:pPr>
+      <w:r>
+        <w:rPr>
+          <w:rFonts w:ascii="Consolas" w:eastAsia="Times New Roman" w:hAnsi="Consolas" w:cs="Consolas"/>
+          <w:sz w:val="21"/>
+          <w:szCs w:val="21"/>
+          <w:lang w:eastAsia="en-IN"/>
+        </w:rPr>
+        <w:t>line 16 &amp; 17</w:t>
+      </w:r>
+    </w:p>
+    <w:p>
+      <w:pPr>
+        <w:shd w:val="clear" w:color="auto" w:fill="1E1E1E"/>
+        <w:spacing w:after="0" w:line="285" w:lineRule="atLeast"/>
+        <w:rPr>
+          <w:rFonts w:ascii="Consolas" w:eastAsia="Times New Roman" w:hAnsi="Consolas" w:cs="Consolas"/>
+          <w:color w:val="D4D4D4"/>
+          <w:sz w:val="21"/>
+          <w:szCs w:val="21"/>
+          <w:lang w:eastAsia="en-IN"/>
+        </w:rPr>
+      </w:pPr>
+      <w:r>
+        <w:rPr>
+          <w:rFonts w:ascii="Consolas" w:eastAsia="Times New Roman" w:hAnsi="Consolas" w:cs="Consolas"/>
+          <w:color w:val="6A9955"/>
+          <w:sz w:val="21"/>
+          <w:szCs w:val="21"/>
+          <w:lang w:eastAsia="en-IN"/>
+        </w:rPr>
+        <w:t>&lt;!-- Fav Icons  --&gt;</w:t>
+      </w:r>
+    </w:p>
+    <w:p>
+      <w:pPr>
+        <w:shd w:val="clear" w:color="auto" w:fill="1E1E1E"/>
+        <w:spacing w:after="0" w:line="285" w:lineRule="atLeast"/>
+        <w:rPr>
+          <w:rFonts w:ascii="Consolas" w:eastAsia="Times New Roman" w:hAnsi="Consolas" w:cs="Consolas"/>
+          <w:color w:val="D4D4D4"/>
+          <w:sz w:val="21"/>
+          <w:szCs w:val="21"/>
+          <w:lang w:eastAsia="en-IN"/>
+        </w:rPr>
+      </w:pPr>
+      <w:r>
+        <w:rPr>
+          <w:rFonts w:ascii="Consolas" w:eastAsia="Times New Roman" w:hAnsi="Consolas" w:cs="Consolas"/>
+          <w:color w:val="D4D4D4"/>
+          <w:sz w:val="21"/>
+          <w:szCs w:val="21"/>
+          <w:lang w:eastAsia="en-IN"/>
+        </w:rPr>
+        <w:lastRenderedPageBreak/>
+        <w:t xml:space="preserve">        </w:t>
+      </w:r>
+      <w:r>
+        <w:rPr>
+          <w:rFonts w:ascii="Consolas" w:eastAsia="Times New Roman" w:hAnsi="Consolas" w:cs="Consolas"/>
+          <w:color w:val="808080"/>
+          <w:sz w:val="21"/>
+          <w:szCs w:val="21"/>
+          <w:lang w:eastAsia="en-IN"/>
+        </w:rPr>
+        <w:t>&lt;</w:t>
+      </w:r>
+      <w:r>
+        <w:rPr>
+          <w:rFonts w:ascii="Consolas" w:eastAsia="Times New Roman" w:hAnsi="Consolas" w:cs="Consolas"/>
+          <w:color w:val="569CD6"/>
+          <w:sz w:val="21"/>
+          <w:szCs w:val="21"/>
+          <w:lang w:eastAsia="en-IN"/>
+        </w:rPr>
+        <w:t>link</w:t>
+      </w:r>
+      <w:r>
+        <w:rPr>
+          <w:rFonts w:ascii="Consolas" w:eastAsia="Times New Roman" w:hAnsi="Consolas" w:cs="Consolas"/>
+          <w:color w:val="D4D4D4"/>
+          <w:sz w:val="21"/>
+          <w:szCs w:val="21"/>
+          <w:lang w:eastAsia="en-IN"/>
+        </w:rPr>
+        <w:t xml:space="preserve"> </w:t>
+      </w:r>
+      <w:r>
+        <w:rPr>
+          <w:rFonts w:ascii="Consolas" w:eastAsia="Times New Roman" w:hAnsi="Consolas" w:cs="Consolas"/>
+          <w:color w:val="9CDCFE"/>
+          <w:sz w:val="21"/>
+          <w:szCs w:val="21"/>
+          <w:lang w:eastAsia="en-IN"/>
+        </w:rPr>
+        <w:t>rel</w:t>
+      </w:r>
+      <w:r>
+        <w:rPr>
+          <w:rFonts w:ascii="Consolas" w:eastAsia="Times New Roman" w:hAnsi="Consolas" w:cs="Consolas"/>
+          <w:color w:val="D4D4D4"/>
+          <w:sz w:val="21"/>
+          <w:szCs w:val="21"/>
+          <w:lang w:eastAsia="en-IN"/>
+        </w:rPr>
+        <w:t>=</w:t>
+      </w:r>
+      <w:r>
+        <w:rPr>
+          <w:rFonts w:ascii="Consolas" w:eastAsia="Times New Roman" w:hAnsi="Consolas" w:cs="Consolas"/>
+          <w:color w:val="CE9178"/>
+          <w:sz w:val="21"/>
+          <w:szCs w:val="21"/>
+          <w:lang w:eastAsia="en-IN"/>
+        </w:rPr>
+        <w:t>"icon"</w:t>
+      </w:r>
+      <w:r>
+        <w:rPr>
+          <w:rFonts w:ascii="Consolas" w:eastAsia="Times New Roman" w:hAnsi="Consolas" w:cs="Consolas"/>
+          <w:color w:val="D4D4D4"/>
+          <w:sz w:val="21"/>
+          <w:szCs w:val="21"/>
+          <w:lang w:eastAsia="en-IN"/>
+        </w:rPr>
+        <w:t xml:space="preserve"> </w:t>
+      </w:r>
+      <w:r>
+        <w:rPr>
+          <w:rFonts w:ascii="Consolas" w:eastAsia="Times New Roman" w:hAnsi="Consolas" w:cs="Consolas"/>
+          <w:color w:val="9CDCFE"/>
+          <w:sz w:val="21"/>
+          <w:szCs w:val="21"/>
+          <w:lang w:eastAsia="en-IN"/>
+        </w:rPr>
+        <w:t>href</w:t>
+      </w:r>
+      <w:r>
+        <w:rPr>
+          <w:rFonts w:ascii="Consolas" w:eastAsia="Times New Roman" w:hAnsi="Consolas" w:cs="Consolas"/>
+          <w:color w:val="D4D4D4"/>
+          <w:sz w:val="21"/>
+          <w:szCs w:val="21"/>
+          <w:lang w:eastAsia="en-IN"/>
+        </w:rPr>
+        <w:t>=</w:t>
+      </w:r>
+      <w:r>
+        <w:rPr>
+          <w:rFonts w:ascii="Consolas" w:eastAsia="Times New Roman" w:hAnsi="Consolas" w:cs="Consolas"/>
+          <w:color w:val="CE9178"/>
+          <w:sz w:val="21"/>
+          <w:szCs w:val="21"/>
+          <w:lang w:eastAsia="en-IN"/>
+        </w:rPr>
+        <w:t>"assets/sspassets/images/favicon.png"</w:t>
+      </w:r>
+      <w:r>
+        <w:rPr>
+          <w:rFonts w:ascii="Consolas" w:eastAsia="Times New Roman" w:hAnsi="Consolas" w:cs="Consolas"/>
+          <w:color w:val="808080"/>
+          <w:sz w:val="21"/>
+          <w:szCs w:val="21"/>
+          <w:lang w:eastAsia="en-IN"/>
+        </w:rPr>
+        <w:t>/&gt;</w:t>
+      </w:r>
+      <w:r>
+        <w:rPr>
+          <w:rFonts w:ascii="Consolas" w:eastAsia="Times New Roman" w:hAnsi="Consolas" w:cs="Consolas"/>
+          <w:color w:val="D4D4D4"/>
+          <w:sz w:val="21"/>
+          <w:szCs w:val="21"/>
+          <w:lang w:eastAsia="en-IN"/>
+        </w:rPr>
+        <w:t xml:space="preserve"> </w:t>
+      </w:r>
+      <w:r>
+        <w:rPr>
+          <w:rFonts w:ascii="Consolas" w:eastAsia="Times New Roman" w:hAnsi="Consolas" w:cs="Consolas"/>
+          <w:color w:val="6A9955"/>
+          <w:sz w:val="21"/>
+          <w:szCs w:val="21"/>
+          <w:lang w:eastAsia="en-IN"/>
+        </w:rPr>
+        <w:t>&lt;!--========code for adding favicon image (01092018)-===========--&gt;</w:t>
+      </w:r>
+    </w:p>
+    <w:p>
+      <w:pPr>
+        <w:rPr>
+          <w:rFonts w:ascii="Consolas" w:eastAsia="Times New Roman" w:hAnsi="Consolas" w:cs="Consolas"/>
+          <w:sz w:val="21"/>
+          <w:szCs w:val="21"/>
+          <w:lang w:eastAsia="en-IN"/>
+        </w:rPr>
+      </w:pPr>
+    </w:p>
+    <w:p>
+      <w:pPr>
+        <w:rPr>
+          <w:rFonts w:ascii="Consolas" w:eastAsia="Times New Roman" w:hAnsi="Consolas" w:cs="Consolas"/>
+          <w:sz w:val="21"/>
+          <w:szCs w:val="21"/>
+          <w:lang w:eastAsia="en-IN"/>
+        </w:rPr>
+      </w:pPr>
+      <w:r>
+        <w:rPr>
+          <w:rFonts w:ascii="Consolas" w:eastAsia="Times New Roman" w:hAnsi="Consolas" w:cs="Consolas"/>
+          <w:sz w:val="21"/>
+          <w:szCs w:val="21"/>
+          <w:lang w:eastAsia="en-IN"/>
+        </w:rPr>
+        <w:t>Application -&gt;view-&gt;front-&gt;template-&gt;Footer.php</w:t>
+      </w:r>
+    </w:p>
+    <w:p>
+      <w:pPr>
+        <w:shd w:val="clear" w:color="auto" w:fill="1E1E1E"/>
+        <w:spacing w:line="285" w:lineRule="atLeast"/>
+        <w:rPr>
+          <w:rFonts w:ascii="Consolas" w:eastAsia="Times New Roman" w:hAnsi="Consolas" w:cs="Consolas"/>
+          <w:color w:val="D4D4D4"/>
+          <w:sz w:val="21"/>
+          <w:szCs w:val="21"/>
+          <w:lang w:eastAsia="en-IN"/>
+        </w:rPr>
+      </w:pPr>
+      <w:r>
+        <w:rPr>
+          <w:rFonts w:ascii="Consolas" w:eastAsia="Times New Roman" w:hAnsi="Consolas" w:cs="Consolas"/>
+          <w:sz w:val="21"/>
+          <w:szCs w:val="21"/>
+          <w:lang w:eastAsia="en-IN"/>
+        </w:rPr>
+        <w:t xml:space="preserve">Line 76 </w:t>
+      </w:r>
+      <w:r>
+        <w:rPr>
+          <w:rFonts w:ascii="Consolas" w:eastAsia="Times New Roman" w:hAnsi="Consolas" w:cs="Consolas"/>
+          <w:color w:val="D4D4D4"/>
+          <w:sz w:val="21"/>
+          <w:szCs w:val="21"/>
+          <w:lang w:eastAsia="en-IN"/>
+        </w:rPr>
+        <w:t xml:space="preserve"> </w:t>
+      </w:r>
+      <w:r>
+        <w:rPr>
+          <w:rFonts w:ascii="Consolas" w:eastAsia="Times New Roman" w:hAnsi="Consolas" w:cs="Consolas"/>
+          <w:color w:val="9CDCFE"/>
+          <w:sz w:val="21"/>
+          <w:szCs w:val="21"/>
+          <w:lang w:eastAsia="en-IN"/>
+        </w:rPr>
+        <w:t>events_source:</w:t>
+      </w:r>
+      <w:r>
+        <w:rPr>
+          <w:rFonts w:ascii="Consolas" w:eastAsia="Times New Roman" w:hAnsi="Consolas" w:cs="Consolas"/>
+          <w:color w:val="D4D4D4"/>
+          <w:sz w:val="21"/>
+          <w:szCs w:val="21"/>
+          <w:lang w:eastAsia="en-IN"/>
+        </w:rPr>
+        <w:t xml:space="preserve"> </w:t>
+      </w:r>
+      <w:r>
+        <w:rPr>
+          <w:rFonts w:ascii="Consolas" w:eastAsia="Times New Roman" w:hAnsi="Consolas" w:cs="Consolas"/>
+          <w:color w:val="CE9178"/>
+          <w:sz w:val="21"/>
+          <w:szCs w:val="21"/>
+          <w:lang w:eastAsia="en-IN"/>
+        </w:rPr>
+        <w:t>'http://www.rajshreedancegroup.co.in/student/eventjson/'</w:t>
+      </w:r>
+      <w:r>
+        <w:rPr>
+          <w:rFonts w:ascii="Consolas" w:eastAsia="Times New Roman" w:hAnsi="Consolas" w:cs="Consolas"/>
+          <w:color w:val="D4D4D4"/>
+          <w:sz w:val="21"/>
+          <w:szCs w:val="21"/>
+          <w:lang w:eastAsia="en-IN"/>
+        </w:rPr>
+        <w:t>+</w:t>
+      </w:r>
+      <w:r>
+        <w:rPr>
+          <w:rFonts w:ascii="Consolas" w:eastAsia="Times New Roman" w:hAnsi="Consolas" w:cs="Consolas"/>
+          <w:color w:val="9CDCFE"/>
+          <w:sz w:val="21"/>
+          <w:szCs w:val="21"/>
+          <w:lang w:eastAsia="en-IN"/>
+        </w:rPr>
+        <w:t>ay_session</w:t>
+      </w:r>
+      <w:r>
+        <w:rPr>
+          <w:rFonts w:ascii="Consolas" w:eastAsia="Times New Roman" w:hAnsi="Consolas" w:cs="Consolas"/>
+          <w:color w:val="D4D4D4"/>
+          <w:sz w:val="21"/>
+          <w:szCs w:val="21"/>
+          <w:lang w:eastAsia="en-IN"/>
+        </w:rPr>
+        <w:t>,</w:t>
       </w:r>
     </w:p>
     <w:p>
@@ -33889,6 +36607,56 @@
     </w:sectPr>
   </w:body>
 </w:document>
+</file>
+
+<file path=word/endnotes.xml><?xml version="1.0" encoding="utf-8"?>
+<w:endnotes xmlns:ve="http://schemas.openxmlformats.org/markup-compatibility/2006" xmlns:o="urn:schemas-microsoft-com:office:office" xmlns:r="http://schemas.openxmlformats.org/officeDocument/2006/relationships" xmlns:m="http://schemas.openxmlformats.org/officeDocument/2006/math" xmlns:v="urn:schemas-microsoft-com:vml" xmlns:wp="http://schemas.openxmlformats.org/drawingml/2006/wordprocessingDrawing" xmlns:w10="urn:schemas-microsoft-com:office:word" xmlns:w="http://schemas.openxmlformats.org/wordprocessingml/2006/main" xmlns:wne="http://schemas.microsoft.com/office/word/2006/wordml">
+  <w:endnote w:type="separator" w:id="0">
+    <w:p>
+      <w:pPr>
+        <w:spacing w:after="0" w:line="240" w:lineRule="auto"/>
+      </w:pPr>
+      <w:r>
+        <w:separator/>
+      </w:r>
+    </w:p>
+  </w:endnote>
+  <w:endnote w:type="continuationSeparator" w:id="1">
+    <w:p>
+      <w:pPr>
+        <w:spacing w:after="0" w:line="240" w:lineRule="auto"/>
+      </w:pPr>
+      <w:r>
+        <w:continuationSeparator/>
+      </w:r>
+    </w:p>
+  </w:endnote>
+</w:endnotes>
+</file>
+
+<file path=word/footnotes.xml><?xml version="1.0" encoding="utf-8"?>
+<w:footnotes xmlns:ve="http://schemas.openxmlformats.org/markup-compatibility/2006" xmlns:o="urn:schemas-microsoft-com:office:office" xmlns:r="http://schemas.openxmlformats.org/officeDocument/2006/relationships" xmlns:m="http://schemas.openxmlformats.org/officeDocument/2006/math" xmlns:v="urn:schemas-microsoft-com:vml" xmlns:wp="http://schemas.openxmlformats.org/drawingml/2006/wordprocessingDrawing" xmlns:w10="urn:schemas-microsoft-com:office:word" xmlns:w="http://schemas.openxmlformats.org/wordprocessingml/2006/main" xmlns:wne="http://schemas.microsoft.com/office/word/2006/wordml">
+  <w:footnote w:type="separator" w:id="0">
+    <w:p>
+      <w:pPr>
+        <w:spacing w:after="0" w:line="240" w:lineRule="auto"/>
+      </w:pPr>
+      <w:r>
+        <w:separator/>
+      </w:r>
+    </w:p>
+  </w:footnote>
+  <w:footnote w:type="continuationSeparator" w:id="1">
+    <w:p>
+      <w:pPr>
+        <w:spacing w:after="0" w:line="240" w:lineRule="auto"/>
+      </w:pPr>
+      <w:r>
+        <w:continuationSeparator/>
+      </w:r>
+    </w:p>
+  </w:footnote>
+</w:footnotes>
 </file>
 
 <file path=word/numbering.xml><?xml version="1.0" encoding="utf-8"?>
@@ -34303,6 +37071,54 @@
       <w:ind w:left="720"/>
       <w:contextualSpacing/>
     </w:pPr>
+  </w:style>
+  <w:style w:type="paragraph" w:styleId="Header">
+    <w:name w:val="header"/>
+    <w:basedOn w:val="Normal"/>
+    <w:link w:val="HeaderChar"/>
+    <w:uiPriority w:val="99"/>
+    <w:semiHidden/>
+    <w:unhideWhenUsed/>
+    <w:rsid w:val="00BC6AEF"/>
+    <w:pPr>
+      <w:tabs>
+        <w:tab w:val="center" w:pos="4513"/>
+        <w:tab w:val="right" w:pos="9026"/>
+      </w:tabs>
+      <w:spacing w:after="0" w:line="240" w:lineRule="auto"/>
+    </w:pPr>
+  </w:style>
+  <w:style w:type="character" w:customStyle="1" w:styleId="HeaderChar">
+    <w:name w:val="Header Char"/>
+    <w:basedOn w:val="DefaultParagraphFont"/>
+    <w:link w:val="Header"/>
+    <w:uiPriority w:val="99"/>
+    <w:semiHidden/>
+    <w:rsid w:val="00BC6AEF"/>
+  </w:style>
+  <w:style w:type="paragraph" w:styleId="Footer">
+    <w:name w:val="footer"/>
+    <w:basedOn w:val="Normal"/>
+    <w:link w:val="FooterChar"/>
+    <w:uiPriority w:val="99"/>
+    <w:semiHidden/>
+    <w:unhideWhenUsed/>
+    <w:rsid w:val="00BC6AEF"/>
+    <w:pPr>
+      <w:tabs>
+        <w:tab w:val="center" w:pos="4513"/>
+        <w:tab w:val="right" w:pos="9026"/>
+      </w:tabs>
+      <w:spacing w:after="0" w:line="240" w:lineRule="auto"/>
+    </w:pPr>
+  </w:style>
+  <w:style w:type="character" w:customStyle="1" w:styleId="FooterChar">
+    <w:name w:val="Footer Char"/>
+    <w:basedOn w:val="DefaultParagraphFont"/>
+    <w:link w:val="Footer"/>
+    <w:uiPriority w:val="99"/>
+    <w:semiHidden/>
+    <w:rsid w:val="00BC6AEF"/>
   </w:style>
 </w:styles>
 </file>

</xml_diff>